<commit_message>
final code with tutorial
</commit_message>
<xml_diff>
--- a/Tutorial.docx
+++ b/Tutorial.docx
@@ -31,7 +31,7 @@
           <w:color w:val="2D3B45"/>
         </w:rPr>
       </w:pPr>
-      <w:hyperlink r:id="rId4" w:anchor="get-mongodb-community-edition" w:tgtFrame="_blank" w:history="1">
+      <w:hyperlink r:id="rId5" w:anchor="get-mongodb-community-edition" w:tgtFrame="_blank" w:history="1">
         <w:r>
           <w:rPr>
             <w:rStyle w:val="Hyperlink"/>
@@ -117,15 +117,7 @@
           <w:rFonts w:ascii="Helvetica" w:hAnsi="Helvetica" w:cs="Helvetica"/>
           <w:color w:val="2D3B45"/>
         </w:rPr>
-        <w:t>Loading and</w:t>
-      </w:r>
-      <w:r>
-        <w:rPr>
-          <w:rStyle w:val="Strong"/>
-          <w:rFonts w:ascii="Helvetica" w:hAnsi="Helvetica" w:cs="Helvetica"/>
-          <w:color w:val="2D3B45"/>
-        </w:rPr>
-        <w:t xml:space="preserve"> accessing our dataset into MongoDB:</w:t>
+        <w:t>Loading and accessing our dataset into MongoDB:</w:t>
       </w:r>
     </w:p>
     <w:p>
@@ -153,7 +145,7 @@
         </w:rPr>
         <w:t xml:space="preserve">: </w:t>
       </w:r>
-      <w:hyperlink r:id="rId5" w:history="1">
+      <w:hyperlink r:id="rId6" w:history="1">
         <w:r>
           <w:rPr>
             <w:rStyle w:val="Hyperlink"/>
@@ -173,8 +165,6 @@
           <w:color w:val="2D3B45"/>
         </w:rPr>
       </w:pPr>
-      <w:bookmarkStart w:id="0" w:name="_GoBack"/>
-      <w:bookmarkEnd w:id="0"/>
       <w:r>
         <w:rPr>
           <w:rFonts w:ascii="Helvetica" w:hAnsi="Helvetica" w:cs="Helvetica"/>
@@ -401,8 +391,24 @@
           <w:rFonts w:ascii="Helvetica" w:hAnsi="Helvetica" w:cs="Helvetica"/>
           <w:color w:val="2D3B45"/>
         </w:rPr>
-        <w:t>use g5; //switches to database g5</w:t>
-      </w:r>
+        <w:t xml:space="preserve">OR </w:t>
+      </w:r>
+      <w:r>
+        <w:rPr>
+          <w:rFonts w:ascii="Helvetica" w:hAnsi="Helvetica" w:cs="Helvetica"/>
+          <w:color w:val="2D3B45"/>
+        </w:rPr>
+        <w:t xml:space="preserve">show </w:t>
+      </w:r>
+      <w:proofErr w:type="spellStart"/>
+      <w:r>
+        <w:rPr>
+          <w:rFonts w:ascii="Helvetica" w:hAnsi="Helvetica" w:cs="Helvetica"/>
+          <w:color w:val="2D3B45"/>
+        </w:rPr>
+        <w:t>dbs</w:t>
+      </w:r>
+      <w:proofErr w:type="spellEnd"/>
     </w:p>
     <w:p>
       <w:pPr>
@@ -414,23 +420,12 @@
           <w:color w:val="2D3B45"/>
         </w:rPr>
       </w:pPr>
-      <w:proofErr w:type="spellStart"/>
-      <w:proofErr w:type="gramStart"/>
-      <w:r>
-        <w:rPr>
-          <w:rFonts w:ascii="Helvetica" w:hAnsi="Helvetica" w:cs="Helvetica"/>
-          <w:color w:val="2D3B45"/>
-        </w:rPr>
-        <w:t>db.getCollectionNames</w:t>
-      </w:r>
-      <w:proofErr w:type="spellEnd"/>
-      <w:proofErr w:type="gramEnd"/>
-      <w:r>
-        <w:rPr>
-          <w:rFonts w:ascii="Helvetica" w:hAnsi="Helvetica" w:cs="Helvetica"/>
-          <w:color w:val="2D3B45"/>
-        </w:rPr>
-        <w:t>(); // lists all collections (tables)</w:t>
+      <w:r>
+        <w:rPr>
+          <w:rFonts w:ascii="Helvetica" w:hAnsi="Helvetica" w:cs="Helvetica"/>
+          <w:color w:val="2D3B45"/>
+        </w:rPr>
+        <w:t>use g5; //switches to database g5</w:t>
       </w:r>
     </w:p>
     <w:p>
@@ -443,12 +438,23 @@
           <w:color w:val="2D3B45"/>
         </w:rPr>
       </w:pPr>
-      <w:r>
-        <w:rPr>
-          <w:rFonts w:ascii="Helvetica" w:hAnsi="Helvetica" w:cs="Helvetica"/>
-          <w:color w:val="2D3B45"/>
-        </w:rPr>
-        <w:t>db.h1b.findOne(); //fetches first row or doc from collection h1b</w:t>
+      <w:proofErr w:type="spellStart"/>
+      <w:proofErr w:type="gramStart"/>
+      <w:r>
+        <w:rPr>
+          <w:rFonts w:ascii="Helvetica" w:hAnsi="Helvetica" w:cs="Helvetica"/>
+          <w:color w:val="2D3B45"/>
+        </w:rPr>
+        <w:t>db.getCollectionNames</w:t>
+      </w:r>
+      <w:proofErr w:type="spellEnd"/>
+      <w:proofErr w:type="gramEnd"/>
+      <w:r>
+        <w:rPr>
+          <w:rFonts w:ascii="Helvetica" w:hAnsi="Helvetica" w:cs="Helvetica"/>
+          <w:color w:val="2D3B45"/>
+        </w:rPr>
+        <w:t>(); // lists all collections (tables)</w:t>
       </w:r>
     </w:p>
     <w:p>
@@ -463,11 +469,10 @@
       </w:pPr>
       <w:r>
         <w:rPr>
-          <w:rStyle w:val="Strong"/>
-          <w:rFonts w:ascii="Helvetica" w:hAnsi="Helvetica" w:cs="Helvetica"/>
-          <w:color w:val="2D3B45"/>
-        </w:rPr>
-        <w:t>Python with MongoDB:</w:t>
+          <w:rFonts w:ascii="Helvetica" w:hAnsi="Helvetica" w:cs="Helvetica"/>
+          <w:color w:val="2D3B45"/>
+        </w:rPr>
+        <w:t>OR show collections</w:t>
       </w:r>
     </w:p>
     <w:p>
@@ -485,33 +490,7 @@
           <w:rFonts w:ascii="Helvetica" w:hAnsi="Helvetica" w:cs="Helvetica"/>
           <w:color w:val="2D3B45"/>
         </w:rPr>
-        <w:t>We are using the python library</w:t>
-      </w:r>
-      <w:r>
-        <w:rPr>
-          <w:rStyle w:val="Strong"/>
-          <w:rFonts w:ascii="Helvetica" w:hAnsi="Helvetica" w:cs="Helvetica"/>
-          <w:color w:val="2D3B45"/>
-        </w:rPr>
-        <w:t> </w:t>
-      </w:r>
-      <w:proofErr w:type="spellStart"/>
-      <w:r>
-        <w:rPr>
-          <w:rStyle w:val="Strong"/>
-          <w:rFonts w:ascii="Helvetica" w:hAnsi="Helvetica" w:cs="Helvetica"/>
-          <w:color w:val="2D3B45"/>
-        </w:rPr>
-        <w:t>PyMongo</w:t>
-      </w:r>
-      <w:proofErr w:type="spellEnd"/>
-      <w:r>
-        <w:rPr>
-          <w:rStyle w:val="Strong"/>
-          <w:rFonts w:ascii="Helvetica" w:hAnsi="Helvetica" w:cs="Helvetica"/>
-          <w:color w:val="2D3B45"/>
-        </w:rPr>
-        <w:t>:</w:t>
+        <w:t>db.h1b.findOne(); //fetches first row or doc from collection h1b</w:t>
       </w:r>
     </w:p>
     <w:p>
@@ -526,6 +505,69 @@
       </w:pPr>
       <w:r>
         <w:rPr>
+          <w:rStyle w:val="Strong"/>
+          <w:rFonts w:ascii="Helvetica" w:hAnsi="Helvetica" w:cs="Helvetica"/>
+          <w:color w:val="2D3B45"/>
+        </w:rPr>
+        <w:t>Python with MongoDB:</w:t>
+      </w:r>
+    </w:p>
+    <w:p>
+      <w:pPr>
+        <w:pStyle w:val="NormalWeb"/>
+        <w:shd w:val="clear" w:color="auto" w:fill="FFFFFF"/>
+        <w:spacing w:before="180" w:beforeAutospacing="0" w:after="180" w:afterAutospacing="0"/>
+        <w:rPr>
+          <w:rFonts w:ascii="Helvetica" w:hAnsi="Helvetica" w:cs="Helvetica"/>
+          <w:color w:val="2D3B45"/>
+        </w:rPr>
+      </w:pPr>
+      <w:r>
+        <w:rPr>
+          <w:rFonts w:ascii="Helvetica" w:hAnsi="Helvetica" w:cs="Helvetica"/>
+          <w:color w:val="2D3B45"/>
+        </w:rPr>
+        <w:t>We are using the python library</w:t>
+      </w:r>
+      <w:r>
+        <w:rPr>
+          <w:rStyle w:val="Strong"/>
+          <w:rFonts w:ascii="Helvetica" w:hAnsi="Helvetica" w:cs="Helvetica"/>
+          <w:color w:val="2D3B45"/>
+        </w:rPr>
+        <w:t> </w:t>
+      </w:r>
+      <w:proofErr w:type="spellStart"/>
+      <w:r>
+        <w:rPr>
+          <w:rStyle w:val="Strong"/>
+          <w:rFonts w:ascii="Helvetica" w:hAnsi="Helvetica" w:cs="Helvetica"/>
+          <w:color w:val="2D3B45"/>
+        </w:rPr>
+        <w:t>PyMongo</w:t>
+      </w:r>
+      <w:proofErr w:type="spellEnd"/>
+      <w:r>
+        <w:rPr>
+          <w:rStyle w:val="Strong"/>
+          <w:rFonts w:ascii="Helvetica" w:hAnsi="Helvetica" w:cs="Helvetica"/>
+          <w:color w:val="2D3B45"/>
+        </w:rPr>
+        <w:t>:</w:t>
+      </w:r>
+    </w:p>
+    <w:p>
+      <w:pPr>
+        <w:pStyle w:val="NormalWeb"/>
+        <w:shd w:val="clear" w:color="auto" w:fill="FFFFFF"/>
+        <w:spacing w:before="180" w:beforeAutospacing="0" w:after="180" w:afterAutospacing="0"/>
+        <w:rPr>
+          <w:rFonts w:ascii="Helvetica" w:hAnsi="Helvetica" w:cs="Helvetica"/>
+          <w:color w:val="2D3B45"/>
+        </w:rPr>
+      </w:pPr>
+      <w:r>
+        <w:rPr>
           <w:rFonts w:ascii="Helvetica" w:hAnsi="Helvetica" w:cs="Helvetica"/>
           <w:color w:val="2D3B45"/>
         </w:rPr>
@@ -574,7 +616,7 @@
         </w:rPr>
         <w:t>Guide: </w:t>
       </w:r>
-      <w:hyperlink r:id="rId6" w:tgtFrame="_blank" w:history="1">
+      <w:hyperlink r:id="rId7" w:tgtFrame="_blank" w:history="1">
         <w:r>
           <w:rPr>
             <w:rStyle w:val="Hyperlink"/>
@@ -736,6 +778,7 @@
           <w:rFonts w:ascii="Helvetica" w:hAnsi="Helvetica" w:cs="Helvetica"/>
           <w:color w:val="2D3B45"/>
         </w:rPr>
+        <w:lastRenderedPageBreak/>
         <w:t xml:space="preserve">client = </w:t>
       </w:r>
       <w:proofErr w:type="spellStart"/>
@@ -853,7 +896,6 @@
           <w:rFonts w:ascii="Helvetica" w:hAnsi="Helvetica" w:cs="Helvetica"/>
           <w:color w:val="2D3B45"/>
         </w:rPr>
-        <w:lastRenderedPageBreak/>
         <w:t>Cleaning</w:t>
       </w:r>
       <w:r>
@@ -1212,7 +1254,3862 @@
         <w:t>="NA"] # should show no rows with NA values.</w:t>
       </w:r>
     </w:p>
+    <w:p>
+      <w:r>
+        <w:t>h1b_</w:t>
+      </w:r>
+      <w:proofErr w:type="gramStart"/>
+      <w:r>
+        <w:t>data.PREVAILING</w:t>
+      </w:r>
+      <w:proofErr w:type="gramEnd"/>
+      <w:r>
+        <w:t>_WAGE.describe()</w:t>
+      </w:r>
+    </w:p>
+    <w:p>
+      <w:pPr>
+        <w:shd w:val="clear" w:color="auto" w:fill="FFFFFF"/>
+        <w:tabs>
+          <w:tab w:val="left" w:pos="916"/>
+          <w:tab w:val="left" w:pos="1832"/>
+          <w:tab w:val="left" w:pos="2748"/>
+          <w:tab w:val="left" w:pos="3664"/>
+          <w:tab w:val="left" w:pos="4580"/>
+          <w:tab w:val="left" w:pos="5496"/>
+          <w:tab w:val="left" w:pos="6412"/>
+          <w:tab w:val="left" w:pos="7328"/>
+          <w:tab w:val="left" w:pos="8244"/>
+          <w:tab w:val="left" w:pos="9160"/>
+          <w:tab w:val="left" w:pos="10076"/>
+          <w:tab w:val="left" w:pos="10992"/>
+          <w:tab w:val="left" w:pos="11908"/>
+          <w:tab w:val="left" w:pos="12824"/>
+          <w:tab w:val="left" w:pos="13740"/>
+          <w:tab w:val="left" w:pos="14656"/>
+        </w:tabs>
+        <w:wordWrap w:val="0"/>
+        <w:spacing w:after="0" w:line="240" w:lineRule="auto"/>
+        <w:textAlignment w:val="baseline"/>
+        <w:rPr>
+          <w:rFonts w:ascii="Courier New" w:eastAsia="Times New Roman" w:hAnsi="Courier New" w:cs="Courier New"/>
+          <w:color w:val="000000"/>
+          <w:sz w:val="21"/>
+          <w:szCs w:val="21"/>
+          <w:lang w:val="en-IN" w:eastAsia="en-IN"/>
+        </w:rPr>
+      </w:pPr>
+      <w:r>
+        <w:rPr>
+          <w:rFonts w:ascii="Courier New" w:eastAsia="Times New Roman" w:hAnsi="Courier New" w:cs="Courier New"/>
+          <w:color w:val="000000"/>
+          <w:sz w:val="21"/>
+          <w:szCs w:val="21"/>
+          <w:lang w:val="en-IN" w:eastAsia="en-IN"/>
+        </w:rPr>
+        <w:t>count    3.002373e+06</w:t>
+      </w:r>
+    </w:p>
+    <w:p>
+      <w:pPr>
+        <w:shd w:val="clear" w:color="auto" w:fill="FFFFFF"/>
+        <w:tabs>
+          <w:tab w:val="left" w:pos="916"/>
+          <w:tab w:val="left" w:pos="1832"/>
+          <w:tab w:val="left" w:pos="2748"/>
+          <w:tab w:val="left" w:pos="3664"/>
+          <w:tab w:val="left" w:pos="4580"/>
+          <w:tab w:val="left" w:pos="5496"/>
+          <w:tab w:val="left" w:pos="6412"/>
+          <w:tab w:val="left" w:pos="7328"/>
+          <w:tab w:val="left" w:pos="8244"/>
+          <w:tab w:val="left" w:pos="9160"/>
+          <w:tab w:val="left" w:pos="10076"/>
+          <w:tab w:val="left" w:pos="10992"/>
+          <w:tab w:val="left" w:pos="11908"/>
+          <w:tab w:val="left" w:pos="12824"/>
+          <w:tab w:val="left" w:pos="13740"/>
+          <w:tab w:val="left" w:pos="14656"/>
+        </w:tabs>
+        <w:wordWrap w:val="0"/>
+        <w:spacing w:after="0" w:line="240" w:lineRule="auto"/>
+        <w:textAlignment w:val="baseline"/>
+        <w:rPr>
+          <w:rFonts w:ascii="Courier New" w:eastAsia="Times New Roman" w:hAnsi="Courier New" w:cs="Courier New"/>
+          <w:color w:val="000000"/>
+          <w:sz w:val="21"/>
+          <w:szCs w:val="21"/>
+          <w:lang w:val="en-IN" w:eastAsia="en-IN"/>
+        </w:rPr>
+      </w:pPr>
+      <w:r>
+        <w:rPr>
+          <w:rFonts w:ascii="Courier New" w:eastAsia="Times New Roman" w:hAnsi="Courier New" w:cs="Courier New"/>
+          <w:color w:val="000000"/>
+          <w:sz w:val="21"/>
+          <w:szCs w:val="21"/>
+          <w:lang w:val="en-IN" w:eastAsia="en-IN"/>
+        </w:rPr>
+        <w:t>mean     1.469984e+05</w:t>
+      </w:r>
+    </w:p>
+    <w:p>
+      <w:pPr>
+        <w:shd w:val="clear" w:color="auto" w:fill="FFFFFF"/>
+        <w:tabs>
+          <w:tab w:val="left" w:pos="916"/>
+          <w:tab w:val="left" w:pos="1832"/>
+          <w:tab w:val="left" w:pos="2748"/>
+          <w:tab w:val="left" w:pos="3664"/>
+          <w:tab w:val="left" w:pos="4580"/>
+          <w:tab w:val="left" w:pos="5496"/>
+          <w:tab w:val="left" w:pos="6412"/>
+          <w:tab w:val="left" w:pos="7328"/>
+          <w:tab w:val="left" w:pos="8244"/>
+          <w:tab w:val="left" w:pos="9160"/>
+          <w:tab w:val="left" w:pos="10076"/>
+          <w:tab w:val="left" w:pos="10992"/>
+          <w:tab w:val="left" w:pos="11908"/>
+          <w:tab w:val="left" w:pos="12824"/>
+          <w:tab w:val="left" w:pos="13740"/>
+          <w:tab w:val="left" w:pos="14656"/>
+        </w:tabs>
+        <w:wordWrap w:val="0"/>
+        <w:spacing w:after="0" w:line="240" w:lineRule="auto"/>
+        <w:textAlignment w:val="baseline"/>
+        <w:rPr>
+          <w:rFonts w:ascii="Courier New" w:eastAsia="Times New Roman" w:hAnsi="Courier New" w:cs="Courier New"/>
+          <w:color w:val="000000"/>
+          <w:sz w:val="21"/>
+          <w:szCs w:val="21"/>
+          <w:lang w:val="en-IN" w:eastAsia="en-IN"/>
+        </w:rPr>
+      </w:pPr>
+      <w:proofErr w:type="spellStart"/>
+      <w:r>
+        <w:rPr>
+          <w:rFonts w:ascii="Courier New" w:eastAsia="Times New Roman" w:hAnsi="Courier New" w:cs="Courier New"/>
+          <w:color w:val="000000"/>
+          <w:sz w:val="21"/>
+          <w:szCs w:val="21"/>
+          <w:lang w:val="en-IN" w:eastAsia="en-IN"/>
+        </w:rPr>
+        <w:t>std</w:t>
+      </w:r>
+      <w:proofErr w:type="spellEnd"/>
+      <w:r>
+        <w:rPr>
+          <w:rFonts w:ascii="Courier New" w:eastAsia="Times New Roman" w:hAnsi="Courier New" w:cs="Courier New"/>
+          <w:color w:val="000000"/>
+          <w:sz w:val="21"/>
+          <w:szCs w:val="21"/>
+          <w:lang w:val="en-IN" w:eastAsia="en-IN"/>
+        </w:rPr>
+        <w:t xml:space="preserve">      5.287609e+06</w:t>
+      </w:r>
+    </w:p>
+    <w:p>
+      <w:pPr>
+        <w:shd w:val="clear" w:color="auto" w:fill="FFFFFF"/>
+        <w:tabs>
+          <w:tab w:val="left" w:pos="916"/>
+          <w:tab w:val="left" w:pos="1832"/>
+          <w:tab w:val="left" w:pos="2748"/>
+          <w:tab w:val="left" w:pos="3664"/>
+          <w:tab w:val="left" w:pos="4580"/>
+          <w:tab w:val="left" w:pos="5496"/>
+          <w:tab w:val="left" w:pos="6412"/>
+          <w:tab w:val="left" w:pos="7328"/>
+          <w:tab w:val="left" w:pos="8244"/>
+          <w:tab w:val="left" w:pos="9160"/>
+          <w:tab w:val="left" w:pos="10076"/>
+          <w:tab w:val="left" w:pos="10992"/>
+          <w:tab w:val="left" w:pos="11908"/>
+          <w:tab w:val="left" w:pos="12824"/>
+          <w:tab w:val="left" w:pos="13740"/>
+          <w:tab w:val="left" w:pos="14656"/>
+        </w:tabs>
+        <w:wordWrap w:val="0"/>
+        <w:spacing w:after="0" w:line="240" w:lineRule="auto"/>
+        <w:textAlignment w:val="baseline"/>
+        <w:rPr>
+          <w:rFonts w:ascii="Courier New" w:eastAsia="Times New Roman" w:hAnsi="Courier New" w:cs="Courier New"/>
+          <w:color w:val="000000"/>
+          <w:sz w:val="21"/>
+          <w:szCs w:val="21"/>
+          <w:lang w:val="en-IN" w:eastAsia="en-IN"/>
+        </w:rPr>
+      </w:pPr>
+      <w:r>
+        <w:rPr>
+          <w:rFonts w:ascii="Courier New" w:eastAsia="Times New Roman" w:hAnsi="Courier New" w:cs="Courier New"/>
+          <w:color w:val="000000"/>
+          <w:sz w:val="21"/>
+          <w:szCs w:val="21"/>
+          <w:lang w:val="en-IN" w:eastAsia="en-IN"/>
+        </w:rPr>
+        <w:t>min      0.000000e+00</w:t>
+      </w:r>
+    </w:p>
+    <w:p>
+      <w:pPr>
+        <w:shd w:val="clear" w:color="auto" w:fill="FFFFFF"/>
+        <w:tabs>
+          <w:tab w:val="left" w:pos="916"/>
+          <w:tab w:val="left" w:pos="1832"/>
+          <w:tab w:val="left" w:pos="2748"/>
+          <w:tab w:val="left" w:pos="3664"/>
+          <w:tab w:val="left" w:pos="4580"/>
+          <w:tab w:val="left" w:pos="5496"/>
+          <w:tab w:val="left" w:pos="6412"/>
+          <w:tab w:val="left" w:pos="7328"/>
+          <w:tab w:val="left" w:pos="8244"/>
+          <w:tab w:val="left" w:pos="9160"/>
+          <w:tab w:val="left" w:pos="10076"/>
+          <w:tab w:val="left" w:pos="10992"/>
+          <w:tab w:val="left" w:pos="11908"/>
+          <w:tab w:val="left" w:pos="12824"/>
+          <w:tab w:val="left" w:pos="13740"/>
+          <w:tab w:val="left" w:pos="14656"/>
+        </w:tabs>
+        <w:wordWrap w:val="0"/>
+        <w:spacing w:after="0" w:line="240" w:lineRule="auto"/>
+        <w:textAlignment w:val="baseline"/>
+        <w:rPr>
+          <w:rFonts w:ascii="Courier New" w:eastAsia="Times New Roman" w:hAnsi="Courier New" w:cs="Courier New"/>
+          <w:color w:val="000000"/>
+          <w:sz w:val="21"/>
+          <w:szCs w:val="21"/>
+          <w:lang w:val="en-IN" w:eastAsia="en-IN"/>
+        </w:rPr>
+      </w:pPr>
+      <w:r>
+        <w:rPr>
+          <w:rFonts w:ascii="Courier New" w:eastAsia="Times New Roman" w:hAnsi="Courier New" w:cs="Courier New"/>
+          <w:color w:val="000000"/>
+          <w:sz w:val="21"/>
+          <w:szCs w:val="21"/>
+          <w:lang w:val="en-IN" w:eastAsia="en-IN"/>
+        </w:rPr>
+        <w:t>25%      5.437100e+04</w:t>
+      </w:r>
+    </w:p>
+    <w:p>
+      <w:pPr>
+        <w:shd w:val="clear" w:color="auto" w:fill="FFFFFF"/>
+        <w:tabs>
+          <w:tab w:val="left" w:pos="916"/>
+          <w:tab w:val="left" w:pos="1832"/>
+          <w:tab w:val="left" w:pos="2748"/>
+          <w:tab w:val="left" w:pos="3664"/>
+          <w:tab w:val="left" w:pos="4580"/>
+          <w:tab w:val="left" w:pos="5496"/>
+          <w:tab w:val="left" w:pos="6412"/>
+          <w:tab w:val="left" w:pos="7328"/>
+          <w:tab w:val="left" w:pos="8244"/>
+          <w:tab w:val="left" w:pos="9160"/>
+          <w:tab w:val="left" w:pos="10076"/>
+          <w:tab w:val="left" w:pos="10992"/>
+          <w:tab w:val="left" w:pos="11908"/>
+          <w:tab w:val="left" w:pos="12824"/>
+          <w:tab w:val="left" w:pos="13740"/>
+          <w:tab w:val="left" w:pos="14656"/>
+        </w:tabs>
+        <w:wordWrap w:val="0"/>
+        <w:spacing w:after="0" w:line="240" w:lineRule="auto"/>
+        <w:textAlignment w:val="baseline"/>
+        <w:rPr>
+          <w:rFonts w:ascii="Courier New" w:eastAsia="Times New Roman" w:hAnsi="Courier New" w:cs="Courier New"/>
+          <w:color w:val="000000"/>
+          <w:sz w:val="21"/>
+          <w:szCs w:val="21"/>
+          <w:lang w:val="en-IN" w:eastAsia="en-IN"/>
+        </w:rPr>
+      </w:pPr>
+      <w:r>
+        <w:rPr>
+          <w:rFonts w:ascii="Courier New" w:eastAsia="Times New Roman" w:hAnsi="Courier New" w:cs="Courier New"/>
+          <w:color w:val="000000"/>
+          <w:sz w:val="21"/>
+          <w:szCs w:val="21"/>
+          <w:lang w:val="en-IN" w:eastAsia="en-IN"/>
+        </w:rPr>
+        <w:t>50%      6.502100e+04</w:t>
+      </w:r>
+    </w:p>
+    <w:p>
+      <w:pPr>
+        <w:shd w:val="clear" w:color="auto" w:fill="FFFFFF"/>
+        <w:tabs>
+          <w:tab w:val="left" w:pos="916"/>
+          <w:tab w:val="left" w:pos="1832"/>
+          <w:tab w:val="left" w:pos="2748"/>
+          <w:tab w:val="left" w:pos="3664"/>
+          <w:tab w:val="left" w:pos="4580"/>
+          <w:tab w:val="left" w:pos="5496"/>
+          <w:tab w:val="left" w:pos="6412"/>
+          <w:tab w:val="left" w:pos="7328"/>
+          <w:tab w:val="left" w:pos="8244"/>
+          <w:tab w:val="left" w:pos="9160"/>
+          <w:tab w:val="left" w:pos="10076"/>
+          <w:tab w:val="left" w:pos="10992"/>
+          <w:tab w:val="left" w:pos="11908"/>
+          <w:tab w:val="left" w:pos="12824"/>
+          <w:tab w:val="left" w:pos="13740"/>
+          <w:tab w:val="left" w:pos="14656"/>
+        </w:tabs>
+        <w:wordWrap w:val="0"/>
+        <w:spacing w:after="0" w:line="240" w:lineRule="auto"/>
+        <w:textAlignment w:val="baseline"/>
+        <w:rPr>
+          <w:rFonts w:ascii="Courier New" w:eastAsia="Times New Roman" w:hAnsi="Courier New" w:cs="Courier New"/>
+          <w:color w:val="000000"/>
+          <w:sz w:val="21"/>
+          <w:szCs w:val="21"/>
+          <w:lang w:val="en-IN" w:eastAsia="en-IN"/>
+        </w:rPr>
+      </w:pPr>
+      <w:r>
+        <w:rPr>
+          <w:rFonts w:ascii="Courier New" w:eastAsia="Times New Roman" w:hAnsi="Courier New" w:cs="Courier New"/>
+          <w:color w:val="000000"/>
+          <w:sz w:val="21"/>
+          <w:szCs w:val="21"/>
+          <w:lang w:val="en-IN" w:eastAsia="en-IN"/>
+        </w:rPr>
+        <w:t>75%      8.143200e+04</w:t>
+      </w:r>
+    </w:p>
+    <w:p>
+      <w:pPr>
+        <w:shd w:val="clear" w:color="auto" w:fill="FFFFFF"/>
+        <w:tabs>
+          <w:tab w:val="left" w:pos="916"/>
+          <w:tab w:val="left" w:pos="1832"/>
+          <w:tab w:val="left" w:pos="2748"/>
+          <w:tab w:val="left" w:pos="3664"/>
+          <w:tab w:val="left" w:pos="4580"/>
+          <w:tab w:val="left" w:pos="5496"/>
+          <w:tab w:val="left" w:pos="6412"/>
+          <w:tab w:val="left" w:pos="7328"/>
+          <w:tab w:val="left" w:pos="8244"/>
+          <w:tab w:val="left" w:pos="9160"/>
+          <w:tab w:val="left" w:pos="10076"/>
+          <w:tab w:val="left" w:pos="10992"/>
+          <w:tab w:val="left" w:pos="11908"/>
+          <w:tab w:val="left" w:pos="12824"/>
+          <w:tab w:val="left" w:pos="13740"/>
+          <w:tab w:val="left" w:pos="14656"/>
+        </w:tabs>
+        <w:wordWrap w:val="0"/>
+        <w:spacing w:after="0" w:line="240" w:lineRule="auto"/>
+        <w:textAlignment w:val="baseline"/>
+        <w:rPr>
+          <w:rFonts w:ascii="Courier New" w:eastAsia="Times New Roman" w:hAnsi="Courier New" w:cs="Courier New"/>
+          <w:color w:val="000000"/>
+          <w:sz w:val="21"/>
+          <w:szCs w:val="21"/>
+          <w:lang w:val="en-IN" w:eastAsia="en-IN"/>
+        </w:rPr>
+      </w:pPr>
+      <w:r>
+        <w:rPr>
+          <w:rFonts w:ascii="Courier New" w:eastAsia="Times New Roman" w:hAnsi="Courier New" w:cs="Courier New"/>
+          <w:color w:val="000000"/>
+          <w:sz w:val="21"/>
+          <w:szCs w:val="21"/>
+          <w:lang w:val="en-IN" w:eastAsia="en-IN"/>
+        </w:rPr>
+        <w:t>max      6.997607e+09</w:t>
+      </w:r>
+    </w:p>
     <w:p/>
+    <w:p>
+      <w:pPr>
+        <w:rPr>
+          <w:rFonts w:ascii="Helvetica" w:hAnsi="Helvetica" w:cs="Helvetica"/>
+          <w:color w:val="000000"/>
+          <w:sz w:val="24"/>
+          <w:szCs w:val="21"/>
+          <w:shd w:val="clear" w:color="auto" w:fill="FFFFFF"/>
+        </w:rPr>
+      </w:pPr>
+      <w:r>
+        <w:rPr>
+          <w:rFonts w:ascii="Helvetica" w:hAnsi="Helvetica" w:cs="Helvetica"/>
+          <w:color w:val="000000"/>
+          <w:sz w:val="24"/>
+          <w:szCs w:val="21"/>
+          <w:shd w:val="clear" w:color="auto" w:fill="FFFFFF"/>
+        </w:rPr>
+        <w:t xml:space="preserve">As seen PREVAILING_WAGE mean is in terms of 100K, but the </w:t>
+      </w:r>
+      <w:proofErr w:type="spellStart"/>
+      <w:r>
+        <w:rPr>
+          <w:rFonts w:ascii="Helvetica" w:hAnsi="Helvetica" w:cs="Helvetica"/>
+          <w:color w:val="000000"/>
+          <w:sz w:val="24"/>
+          <w:szCs w:val="21"/>
+          <w:shd w:val="clear" w:color="auto" w:fill="FFFFFF"/>
+        </w:rPr>
+        <w:t>maximu</w:t>
+      </w:r>
+      <w:proofErr w:type="spellEnd"/>
+      <w:r>
+        <w:rPr>
+          <w:rFonts w:ascii="Helvetica" w:hAnsi="Helvetica" w:cs="Helvetica"/>
+          <w:color w:val="000000"/>
+          <w:sz w:val="24"/>
+          <w:szCs w:val="21"/>
+          <w:shd w:val="clear" w:color="auto" w:fill="FFFFFF"/>
+        </w:rPr>
+        <w:t xml:space="preserve"> value is very high, hence we can conclude there are lot of outliers. We will remove the outlier which are 3 standard deviation away from mean.</w:t>
+      </w:r>
+    </w:p>
+    <w:p>
+      <w:r>
+        <w:t>h1b_data=h1b_data[np.abs(h1b_</w:t>
+      </w:r>
+      <w:proofErr w:type="gramStart"/>
+      <w:r>
+        <w:t>data.PREVAILING</w:t>
+      </w:r>
+      <w:proofErr w:type="gramEnd"/>
+      <w:r>
+        <w:t>_WAGE-h1b_data.PREVAILING_WAGE.mean())&lt;=(3*h1b_data.PREVAILING_WAGE.std())]</w:t>
+      </w:r>
+    </w:p>
+    <w:p>
+      <w:pPr>
+        <w:pStyle w:val="HTMLPreformatted"/>
+        <w:shd w:val="clear" w:color="auto" w:fill="FFFFFF"/>
+        <w:wordWrap w:val="0"/>
+        <w:textAlignment w:val="baseline"/>
+        <w:rPr>
+          <w:color w:val="000000"/>
+          <w:sz w:val="21"/>
+          <w:szCs w:val="21"/>
+        </w:rPr>
+      </w:pPr>
+      <w:r>
+        <w:rPr>
+          <w:color w:val="000000"/>
+          <w:sz w:val="21"/>
+          <w:szCs w:val="21"/>
+        </w:rPr>
+        <w:t>count    3.000677e+06</w:t>
+      </w:r>
+    </w:p>
+    <w:p>
+      <w:pPr>
+        <w:pStyle w:val="HTMLPreformatted"/>
+        <w:shd w:val="clear" w:color="auto" w:fill="FFFFFF"/>
+        <w:wordWrap w:val="0"/>
+        <w:textAlignment w:val="baseline"/>
+        <w:rPr>
+          <w:color w:val="000000"/>
+          <w:sz w:val="21"/>
+          <w:szCs w:val="21"/>
+        </w:rPr>
+      </w:pPr>
+      <w:r>
+        <w:rPr>
+          <w:color w:val="000000"/>
+          <w:sz w:val="21"/>
+          <w:szCs w:val="21"/>
+        </w:rPr>
+        <w:t>mean     7.082575e+04</w:t>
+      </w:r>
+    </w:p>
+    <w:p>
+      <w:pPr>
+        <w:pStyle w:val="HTMLPreformatted"/>
+        <w:shd w:val="clear" w:color="auto" w:fill="FFFFFF"/>
+        <w:wordWrap w:val="0"/>
+        <w:textAlignment w:val="baseline"/>
+        <w:rPr>
+          <w:color w:val="000000"/>
+          <w:sz w:val="21"/>
+          <w:szCs w:val="21"/>
+        </w:rPr>
+      </w:pPr>
+      <w:proofErr w:type="spellStart"/>
+      <w:r>
+        <w:rPr>
+          <w:color w:val="000000"/>
+          <w:sz w:val="21"/>
+          <w:szCs w:val="21"/>
+        </w:rPr>
+        <w:t>std</w:t>
+      </w:r>
+      <w:proofErr w:type="spellEnd"/>
+      <w:r>
+        <w:rPr>
+          <w:color w:val="000000"/>
+          <w:sz w:val="21"/>
+          <w:szCs w:val="21"/>
+        </w:rPr>
+        <w:t xml:space="preserve">      5.615638e+04</w:t>
+      </w:r>
+    </w:p>
+    <w:p>
+      <w:pPr>
+        <w:pStyle w:val="HTMLPreformatted"/>
+        <w:shd w:val="clear" w:color="auto" w:fill="FFFFFF"/>
+        <w:wordWrap w:val="0"/>
+        <w:textAlignment w:val="baseline"/>
+        <w:rPr>
+          <w:color w:val="000000"/>
+          <w:sz w:val="21"/>
+          <w:szCs w:val="21"/>
+        </w:rPr>
+      </w:pPr>
+      <w:r>
+        <w:rPr>
+          <w:color w:val="000000"/>
+          <w:sz w:val="21"/>
+          <w:szCs w:val="21"/>
+        </w:rPr>
+        <w:t>min      0.000000e+00</w:t>
+      </w:r>
+    </w:p>
+    <w:p>
+      <w:pPr>
+        <w:pStyle w:val="HTMLPreformatted"/>
+        <w:shd w:val="clear" w:color="auto" w:fill="FFFFFF"/>
+        <w:wordWrap w:val="0"/>
+        <w:textAlignment w:val="baseline"/>
+        <w:rPr>
+          <w:color w:val="000000"/>
+          <w:sz w:val="21"/>
+          <w:szCs w:val="21"/>
+        </w:rPr>
+      </w:pPr>
+      <w:r>
+        <w:rPr>
+          <w:color w:val="000000"/>
+          <w:sz w:val="21"/>
+          <w:szCs w:val="21"/>
+        </w:rPr>
+        <w:t>25%      5.435040e+04</w:t>
+      </w:r>
+    </w:p>
+    <w:p>
+      <w:pPr>
+        <w:pStyle w:val="HTMLPreformatted"/>
+        <w:shd w:val="clear" w:color="auto" w:fill="FFFFFF"/>
+        <w:wordWrap w:val="0"/>
+        <w:textAlignment w:val="baseline"/>
+        <w:rPr>
+          <w:color w:val="000000"/>
+          <w:sz w:val="21"/>
+          <w:szCs w:val="21"/>
+        </w:rPr>
+      </w:pPr>
+      <w:r>
+        <w:rPr>
+          <w:color w:val="000000"/>
+          <w:sz w:val="21"/>
+          <w:szCs w:val="21"/>
+        </w:rPr>
+        <w:t>50%      6.500000e+04</w:t>
+      </w:r>
+    </w:p>
+    <w:p>
+      <w:pPr>
+        <w:pStyle w:val="HTMLPreformatted"/>
+        <w:shd w:val="clear" w:color="auto" w:fill="FFFFFF"/>
+        <w:wordWrap w:val="0"/>
+        <w:textAlignment w:val="baseline"/>
+        <w:rPr>
+          <w:color w:val="000000"/>
+          <w:sz w:val="21"/>
+          <w:szCs w:val="21"/>
+        </w:rPr>
+      </w:pPr>
+      <w:r>
+        <w:rPr>
+          <w:color w:val="000000"/>
+          <w:sz w:val="21"/>
+          <w:szCs w:val="21"/>
+        </w:rPr>
+        <w:t>75%      8.139040e+04</w:t>
+      </w:r>
+    </w:p>
+    <w:p>
+      <w:pPr>
+        <w:pStyle w:val="HTMLPreformatted"/>
+        <w:shd w:val="clear" w:color="auto" w:fill="FFFFFF"/>
+        <w:wordWrap w:val="0"/>
+        <w:textAlignment w:val="baseline"/>
+        <w:rPr>
+          <w:color w:val="000000"/>
+          <w:sz w:val="21"/>
+          <w:szCs w:val="21"/>
+        </w:rPr>
+      </w:pPr>
+      <w:r>
+        <w:rPr>
+          <w:color w:val="000000"/>
+          <w:sz w:val="21"/>
+          <w:szCs w:val="21"/>
+        </w:rPr>
+        <w:t>max      1.509460e+07</w:t>
+      </w:r>
+    </w:p>
+    <w:p/>
+    <w:p>
+      <w:pPr>
+        <w:rPr>
+          <w:b/>
+          <w:sz w:val="28"/>
+        </w:rPr>
+      </w:pPr>
+      <w:r>
+        <w:rPr>
+          <w:b/>
+          <w:sz w:val="28"/>
+        </w:rPr>
+        <w:lastRenderedPageBreak/>
+        <w:t>Visualization:</w:t>
+      </w:r>
+      <w:r>
+        <w:rPr>
+          <w:b/>
+          <w:sz w:val="28"/>
+        </w:rPr>
+        <w:t xml:space="preserve"> </w:t>
+      </w:r>
+      <w:r>
+        <w:rPr>
+          <w:sz w:val="24"/>
+        </w:rPr>
+        <w:t>We have done the following visualizations.</w:t>
+      </w:r>
+    </w:p>
+    <w:p>
+      <w:pPr>
+        <w:numPr>
+          <w:ilvl w:val="0"/>
+          <w:numId w:val="1"/>
+        </w:numPr>
+        <w:rPr>
+          <w:sz w:val="24"/>
+          <w:lang w:val="en-IN"/>
+        </w:rPr>
+      </w:pPr>
+      <w:bookmarkStart w:id="0" w:name="_Hlk510888920"/>
+      <w:r>
+        <w:rPr>
+          <w:sz w:val="24"/>
+          <w:lang w:val="en-IN"/>
+        </w:rPr>
+        <w:t>Mean and median wage across all the states.</w:t>
+      </w:r>
+    </w:p>
+    <w:p>
+      <w:pPr>
+        <w:numPr>
+          <w:ilvl w:val="0"/>
+          <w:numId w:val="1"/>
+        </w:numPr>
+        <w:rPr>
+          <w:sz w:val="24"/>
+          <w:lang w:val="en-IN"/>
+        </w:rPr>
+      </w:pPr>
+      <w:bookmarkStart w:id="1" w:name="_Hlk510888977"/>
+      <w:bookmarkEnd w:id="0"/>
+      <w:r>
+        <w:rPr>
+          <w:sz w:val="24"/>
+          <w:lang w:val="en-IN"/>
+        </w:rPr>
+        <w:t>Wage distribution for Different Years</w:t>
+      </w:r>
+    </w:p>
+    <w:p>
+      <w:pPr>
+        <w:numPr>
+          <w:ilvl w:val="0"/>
+          <w:numId w:val="1"/>
+        </w:numPr>
+        <w:rPr>
+          <w:sz w:val="24"/>
+          <w:lang w:val="en-IN"/>
+        </w:rPr>
+      </w:pPr>
+      <w:r>
+        <w:rPr>
+          <w:sz w:val="24"/>
+          <w:lang w:val="en-IN"/>
+        </w:rPr>
+        <w:t>Mean and Median Wage for Different Years</w:t>
+      </w:r>
+    </w:p>
+    <w:p>
+      <w:pPr>
+        <w:numPr>
+          <w:ilvl w:val="0"/>
+          <w:numId w:val="1"/>
+        </w:numPr>
+        <w:rPr>
+          <w:sz w:val="24"/>
+          <w:lang w:val="en-IN"/>
+        </w:rPr>
+      </w:pPr>
+      <w:r>
+        <w:rPr>
+          <w:sz w:val="24"/>
+          <w:lang w:val="en-IN"/>
+        </w:rPr>
+        <w:t>Number of petitions per year and the percentage change.</w:t>
+      </w:r>
+    </w:p>
+    <w:p>
+      <w:pPr>
+        <w:numPr>
+          <w:ilvl w:val="0"/>
+          <w:numId w:val="1"/>
+        </w:numPr>
+        <w:rPr>
+          <w:sz w:val="24"/>
+          <w:lang w:val="en-IN"/>
+        </w:rPr>
+      </w:pPr>
+      <w:r>
+        <w:rPr>
+          <w:sz w:val="24"/>
+          <w:lang w:val="en-IN"/>
+        </w:rPr>
+        <w:t>State Wise number of petitions.</w:t>
+      </w:r>
+    </w:p>
+    <w:p>
+      <w:pPr>
+        <w:numPr>
+          <w:ilvl w:val="0"/>
+          <w:numId w:val="1"/>
+        </w:numPr>
+        <w:rPr>
+          <w:sz w:val="24"/>
+          <w:lang w:val="en-IN"/>
+        </w:rPr>
+      </w:pPr>
+      <w:r>
+        <w:rPr>
+          <w:sz w:val="24"/>
+          <w:lang w:val="en-IN"/>
+        </w:rPr>
+        <w:t>Mean and median wage across top 5 states.</w:t>
+      </w:r>
+    </w:p>
+    <w:bookmarkEnd w:id="1"/>
+    <w:p>
+      <w:pPr>
+        <w:rPr>
+          <w:sz w:val="24"/>
+        </w:rPr>
+      </w:pPr>
+      <w:r>
+        <w:rPr>
+          <w:sz w:val="24"/>
+        </w:rPr>
+        <w:t>The WORKSITE in our dataset is in the format “city, state”. To visualize based on states in the map format (</w:t>
+      </w:r>
+      <w:proofErr w:type="spellStart"/>
+      <w:proofErr w:type="gramStart"/>
+      <w:r>
+        <w:rPr>
+          <w:sz w:val="24"/>
+        </w:rPr>
+        <w:t>plotly.graph</w:t>
+      </w:r>
+      <w:proofErr w:type="gramEnd"/>
+      <w:r>
+        <w:rPr>
+          <w:sz w:val="24"/>
+        </w:rPr>
+        <w:t>_objs</w:t>
+      </w:r>
+      <w:proofErr w:type="spellEnd"/>
+      <w:r>
+        <w:rPr>
+          <w:sz w:val="24"/>
+        </w:rPr>
+        <w:t xml:space="preserve">), we will need the state name abbreviations like IN for Indiana. First, we split the WORKSITE and extracted the state name. We created a dictionary to map state names to their abbreviation and then used it to visualize. </w:t>
+      </w:r>
+    </w:p>
+    <w:p>
+      <w:pPr>
+        <w:rPr>
+          <w:sz w:val="24"/>
+        </w:rPr>
+      </w:pPr>
+      <w:r>
+        <w:rPr>
+          <w:sz w:val="24"/>
+        </w:rPr>
+        <w:t>h1b_data['State</w:t>
+      </w:r>
+      <w:proofErr w:type="gramStart"/>
+      <w:r>
+        <w:rPr>
+          <w:sz w:val="24"/>
+        </w:rPr>
+        <w:t>']=h1b_data.WORKSITE.str.split</w:t>
+      </w:r>
+      <w:proofErr w:type="gramEnd"/>
+      <w:r>
+        <w:rPr>
+          <w:sz w:val="24"/>
+        </w:rPr>
+        <w:t>(',', expand = True)[1]</w:t>
+      </w:r>
+    </w:p>
+    <w:p>
+      <w:pPr>
+        <w:rPr>
+          <w:sz w:val="24"/>
+        </w:rPr>
+      </w:pPr>
+      <w:r>
+        <w:rPr>
+          <w:sz w:val="24"/>
+        </w:rPr>
+        <w:t xml:space="preserve">This line of code creates a new column ‘State’ in our </w:t>
+      </w:r>
+      <w:proofErr w:type="spellStart"/>
+      <w:r>
+        <w:rPr>
+          <w:sz w:val="24"/>
+        </w:rPr>
+        <w:t>dataframe</w:t>
+      </w:r>
+      <w:proofErr w:type="spellEnd"/>
+      <w:r>
+        <w:rPr>
+          <w:sz w:val="24"/>
+        </w:rPr>
+        <w:t xml:space="preserve"> h1b_data which contains the state name. </w:t>
+      </w:r>
+    </w:p>
+    <w:p>
+      <w:r>
+        <w:t>US_STATE_ABBREV = {</w:t>
+      </w:r>
+    </w:p>
+    <w:p>
+      <w:r>
+        <w:t xml:space="preserve">    'ALABAMA': 'AL',</w:t>
+      </w:r>
+    </w:p>
+    <w:p>
+      <w:r>
+        <w:t xml:space="preserve">    'ALASKA': 'AK',</w:t>
+      </w:r>
+    </w:p>
+    <w:p>
+      <w:r>
+        <w:t xml:space="preserve">    'ARIZONA': 'AZ',</w:t>
+      </w:r>
+    </w:p>
+    <w:p>
+      <w:r>
+        <w:t>}</w:t>
+      </w:r>
+    </w:p>
+    <w:p>
+      <w:pPr>
+        <w:rPr>
+          <w:sz w:val="24"/>
+        </w:rPr>
+      </w:pPr>
+      <w:r>
+        <w:rPr>
+          <w:sz w:val="24"/>
+        </w:rPr>
+        <w:t xml:space="preserve">This is the dictionary to map state names to their abbreviation. </w:t>
+      </w:r>
+    </w:p>
+    <w:p>
+      <w:pPr>
+        <w:pStyle w:val="ListParagraph"/>
+        <w:numPr>
+          <w:ilvl w:val="0"/>
+          <w:numId w:val="2"/>
+        </w:numPr>
+        <w:rPr>
+          <w:b/>
+          <w:sz w:val="24"/>
+          <w:lang w:val="en-IN"/>
+        </w:rPr>
+      </w:pPr>
+      <w:r>
+        <w:rPr>
+          <w:b/>
+          <w:sz w:val="24"/>
+          <w:lang w:val="en-IN"/>
+        </w:rPr>
+        <w:t>Mean and median wage across all the states.</w:t>
+      </w:r>
+    </w:p>
+    <w:p>
+      <w:pPr>
+        <w:ind w:left="720"/>
+      </w:pPr>
+      <w:r>
+        <w:rPr>
+          <w:sz w:val="24"/>
+        </w:rPr>
+        <w:t>The below code will create a US map with mean wage distribution across different states.</w:t>
+      </w:r>
+    </w:p>
+    <w:p>
+      <w:pPr>
+        <w:spacing w:after="0"/>
+        <w:ind w:left="720"/>
+        <w:rPr>
+          <w:sz w:val="20"/>
+        </w:rPr>
+      </w:pPr>
+      <w:r>
+        <w:rPr>
+          <w:sz w:val="20"/>
+        </w:rPr>
+        <w:t xml:space="preserve">import </w:t>
+      </w:r>
+      <w:proofErr w:type="spellStart"/>
+      <w:proofErr w:type="gramStart"/>
+      <w:r>
+        <w:rPr>
+          <w:sz w:val="20"/>
+        </w:rPr>
+        <w:t>plotly.plotly</w:t>
+      </w:r>
+      <w:proofErr w:type="spellEnd"/>
+      <w:proofErr w:type="gramEnd"/>
+      <w:r>
+        <w:rPr>
+          <w:sz w:val="20"/>
+        </w:rPr>
+        <w:t xml:space="preserve"> as </w:t>
+      </w:r>
+      <w:proofErr w:type="spellStart"/>
+      <w:r>
+        <w:rPr>
+          <w:sz w:val="20"/>
+        </w:rPr>
+        <w:t>py</w:t>
+      </w:r>
+      <w:proofErr w:type="spellEnd"/>
+    </w:p>
+    <w:p>
+      <w:pPr>
+        <w:spacing w:after="0"/>
+        <w:ind w:left="720"/>
+        <w:rPr>
+          <w:sz w:val="20"/>
+        </w:rPr>
+      </w:pPr>
+      <w:r>
+        <w:rPr>
+          <w:sz w:val="20"/>
+        </w:rPr>
+        <w:t xml:space="preserve">import </w:t>
+      </w:r>
+      <w:proofErr w:type="spellStart"/>
+      <w:proofErr w:type="gramStart"/>
+      <w:r>
+        <w:rPr>
+          <w:sz w:val="20"/>
+        </w:rPr>
+        <w:t>plotly.graph</w:t>
+      </w:r>
+      <w:proofErr w:type="gramEnd"/>
+      <w:r>
+        <w:rPr>
+          <w:sz w:val="20"/>
+        </w:rPr>
+        <w:t>_objs</w:t>
+      </w:r>
+      <w:proofErr w:type="spellEnd"/>
+      <w:r>
+        <w:rPr>
+          <w:sz w:val="20"/>
+        </w:rPr>
+        <w:t xml:space="preserve"> as go </w:t>
+      </w:r>
+    </w:p>
+    <w:p>
+      <w:pPr>
+        <w:spacing w:after="0"/>
+        <w:ind w:left="720"/>
+        <w:rPr>
+          <w:sz w:val="20"/>
+        </w:rPr>
+      </w:pPr>
+      <w:r>
+        <w:rPr>
+          <w:sz w:val="20"/>
+        </w:rPr>
+        <w:t xml:space="preserve">from </w:t>
+      </w:r>
+      <w:proofErr w:type="spellStart"/>
+      <w:proofErr w:type="gramStart"/>
+      <w:r>
+        <w:rPr>
+          <w:sz w:val="20"/>
+        </w:rPr>
+        <w:t>plotly.offline</w:t>
+      </w:r>
+      <w:proofErr w:type="spellEnd"/>
+      <w:proofErr w:type="gramEnd"/>
+      <w:r>
+        <w:rPr>
+          <w:sz w:val="20"/>
+        </w:rPr>
+        <w:t xml:space="preserve"> import </w:t>
+      </w:r>
+      <w:proofErr w:type="spellStart"/>
+      <w:r>
+        <w:rPr>
+          <w:sz w:val="20"/>
+        </w:rPr>
+        <w:t>download_plotlyjs</w:t>
+      </w:r>
+      <w:proofErr w:type="spellEnd"/>
+      <w:r>
+        <w:rPr>
+          <w:sz w:val="20"/>
+        </w:rPr>
+        <w:t xml:space="preserve">, </w:t>
+      </w:r>
+      <w:proofErr w:type="spellStart"/>
+      <w:r>
+        <w:rPr>
+          <w:sz w:val="20"/>
+        </w:rPr>
+        <w:t>init_notebook_mode</w:t>
+      </w:r>
+      <w:proofErr w:type="spellEnd"/>
+      <w:r>
+        <w:rPr>
+          <w:sz w:val="20"/>
+        </w:rPr>
+        <w:t xml:space="preserve">, plot, </w:t>
+      </w:r>
+      <w:proofErr w:type="spellStart"/>
+      <w:r>
+        <w:rPr>
+          <w:sz w:val="20"/>
+        </w:rPr>
+        <w:t>iplot</w:t>
+      </w:r>
+      <w:proofErr w:type="spellEnd"/>
+    </w:p>
+    <w:p>
+      <w:pPr>
+        <w:spacing w:after="0"/>
+        <w:ind w:left="720"/>
+        <w:rPr>
+          <w:sz w:val="20"/>
+        </w:rPr>
+      </w:pPr>
+      <w:proofErr w:type="spellStart"/>
+      <w:r>
+        <w:rPr>
+          <w:sz w:val="20"/>
+        </w:rPr>
+        <w:t>init_notebook_mode</w:t>
+      </w:r>
+      <w:proofErr w:type="spellEnd"/>
+      <w:r>
+        <w:rPr>
+          <w:sz w:val="20"/>
+        </w:rPr>
+        <w:t>(connected=True)</w:t>
+      </w:r>
+    </w:p>
+    <w:p>
+      <w:pPr>
+        <w:spacing w:after="0"/>
+        <w:ind w:left="720"/>
+        <w:rPr>
+          <w:sz w:val="20"/>
+        </w:rPr>
+      </w:pPr>
+      <w:r>
+        <w:rPr>
+          <w:sz w:val="20"/>
+        </w:rPr>
+        <w:t xml:space="preserve">data = </w:t>
+      </w:r>
+      <w:proofErr w:type="spellStart"/>
+      <w:proofErr w:type="gramStart"/>
+      <w:r>
+        <w:rPr>
+          <w:sz w:val="20"/>
+        </w:rPr>
+        <w:t>dict</w:t>
+      </w:r>
+      <w:proofErr w:type="spellEnd"/>
+      <w:r>
+        <w:rPr>
+          <w:sz w:val="20"/>
+        </w:rPr>
+        <w:t>(</w:t>
+      </w:r>
+      <w:proofErr w:type="gramEnd"/>
+      <w:r>
+        <w:rPr>
+          <w:sz w:val="20"/>
+        </w:rPr>
+        <w:t>type='choropleth',</w:t>
+      </w:r>
+    </w:p>
+    <w:p>
+      <w:pPr>
+        <w:spacing w:after="0"/>
+        <w:ind w:left="720"/>
+        <w:rPr>
+          <w:sz w:val="20"/>
+        </w:rPr>
+      </w:pPr>
+      <w:r>
+        <w:rPr>
+          <w:sz w:val="20"/>
+        </w:rPr>
+        <w:t xml:space="preserve">            </w:t>
+      </w:r>
+      <w:proofErr w:type="spellStart"/>
+      <w:r>
+        <w:rPr>
+          <w:sz w:val="20"/>
+        </w:rPr>
+        <w:t>colorscale</w:t>
+      </w:r>
+      <w:proofErr w:type="spellEnd"/>
+      <w:r>
+        <w:rPr>
+          <w:sz w:val="20"/>
+        </w:rPr>
+        <w:t xml:space="preserve"> = '</w:t>
+      </w:r>
+      <w:proofErr w:type="spellStart"/>
+      <w:r>
+        <w:rPr>
+          <w:sz w:val="20"/>
+        </w:rPr>
+        <w:t>YIOrRd</w:t>
+      </w:r>
+      <w:proofErr w:type="spellEnd"/>
+      <w:r>
+        <w:rPr>
+          <w:sz w:val="20"/>
+        </w:rPr>
+        <w:t>',</w:t>
+      </w:r>
+    </w:p>
+    <w:p>
+      <w:pPr>
+        <w:spacing w:after="0"/>
+        <w:ind w:left="720"/>
+        <w:rPr>
+          <w:sz w:val="20"/>
+        </w:rPr>
+      </w:pPr>
+      <w:r>
+        <w:rPr>
+          <w:sz w:val="20"/>
+        </w:rPr>
+        <w:t xml:space="preserve">            locations = </w:t>
+      </w:r>
+      <w:proofErr w:type="spellStart"/>
+      <w:r>
+        <w:rPr>
+          <w:sz w:val="20"/>
+        </w:rPr>
+        <w:t>mean_wage</w:t>
+      </w:r>
+      <w:proofErr w:type="spellEnd"/>
+      <w:r>
+        <w:rPr>
+          <w:sz w:val="20"/>
+        </w:rPr>
+        <w:t>['State'],</w:t>
+      </w:r>
+    </w:p>
+    <w:p>
+      <w:pPr>
+        <w:spacing w:after="0"/>
+        <w:ind w:left="720"/>
+        <w:rPr>
+          <w:sz w:val="20"/>
+        </w:rPr>
+      </w:pPr>
+      <w:r>
+        <w:rPr>
+          <w:sz w:val="20"/>
+        </w:rPr>
+        <w:t xml:space="preserve">            z = </w:t>
+      </w:r>
+      <w:proofErr w:type="spellStart"/>
+      <w:r>
+        <w:rPr>
+          <w:sz w:val="20"/>
+        </w:rPr>
+        <w:t>mean_wage</w:t>
+      </w:r>
+      <w:proofErr w:type="spellEnd"/>
+      <w:r>
+        <w:rPr>
+          <w:sz w:val="20"/>
+        </w:rPr>
+        <w:t>['PREVAILING_WAGE'],</w:t>
+      </w:r>
+    </w:p>
+    <w:p>
+      <w:pPr>
+        <w:spacing w:after="0"/>
+        <w:ind w:left="720"/>
+        <w:rPr>
+          <w:sz w:val="20"/>
+        </w:rPr>
+      </w:pPr>
+      <w:r>
+        <w:rPr>
+          <w:sz w:val="20"/>
+        </w:rPr>
+        <w:t xml:space="preserve">            </w:t>
+      </w:r>
+      <w:proofErr w:type="spellStart"/>
+      <w:r>
+        <w:rPr>
+          <w:sz w:val="20"/>
+        </w:rPr>
+        <w:t>locationmode</w:t>
+      </w:r>
+      <w:proofErr w:type="spellEnd"/>
+      <w:r>
+        <w:rPr>
+          <w:sz w:val="20"/>
+        </w:rPr>
+        <w:t xml:space="preserve"> = 'USA-states',</w:t>
+      </w:r>
+    </w:p>
+    <w:p>
+      <w:pPr>
+        <w:spacing w:after="0"/>
+        <w:ind w:left="720"/>
+        <w:rPr>
+          <w:sz w:val="20"/>
+        </w:rPr>
+      </w:pPr>
+      <w:r>
+        <w:rPr>
+          <w:sz w:val="20"/>
+        </w:rPr>
+        <w:t xml:space="preserve">            text = </w:t>
+      </w:r>
+      <w:proofErr w:type="spellStart"/>
+      <w:r>
+        <w:rPr>
+          <w:sz w:val="20"/>
+        </w:rPr>
+        <w:t>mean_wage</w:t>
+      </w:r>
+      <w:proofErr w:type="spellEnd"/>
+      <w:r>
+        <w:rPr>
+          <w:sz w:val="20"/>
+        </w:rPr>
+        <w:t>['State'],</w:t>
+      </w:r>
+    </w:p>
+    <w:p>
+      <w:pPr>
+        <w:spacing w:after="0"/>
+        <w:ind w:left="720"/>
+        <w:rPr>
+          <w:sz w:val="20"/>
+        </w:rPr>
+      </w:pPr>
+      <w:r>
+        <w:rPr>
+          <w:sz w:val="20"/>
+        </w:rPr>
+        <w:t xml:space="preserve">            marker = </w:t>
+      </w:r>
+      <w:proofErr w:type="spellStart"/>
+      <w:proofErr w:type="gramStart"/>
+      <w:r>
+        <w:rPr>
+          <w:sz w:val="20"/>
+        </w:rPr>
+        <w:t>dict</w:t>
+      </w:r>
+      <w:proofErr w:type="spellEnd"/>
+      <w:r>
+        <w:rPr>
+          <w:sz w:val="20"/>
+        </w:rPr>
+        <w:t>(</w:t>
+      </w:r>
+      <w:proofErr w:type="gramEnd"/>
+      <w:r>
+        <w:rPr>
+          <w:sz w:val="20"/>
+        </w:rPr>
+        <w:t xml:space="preserve">line = </w:t>
+      </w:r>
+      <w:proofErr w:type="spellStart"/>
+      <w:r>
+        <w:rPr>
+          <w:sz w:val="20"/>
+        </w:rPr>
+        <w:t>dict</w:t>
+      </w:r>
+      <w:proofErr w:type="spellEnd"/>
+      <w:r>
+        <w:rPr>
+          <w:sz w:val="20"/>
+        </w:rPr>
+        <w:t>(color = '</w:t>
+      </w:r>
+      <w:proofErr w:type="spellStart"/>
+      <w:r>
+        <w:rPr>
+          <w:sz w:val="20"/>
+        </w:rPr>
+        <w:t>rgb</w:t>
+      </w:r>
+      <w:proofErr w:type="spellEnd"/>
+      <w:r>
+        <w:rPr>
+          <w:sz w:val="20"/>
+        </w:rPr>
+        <w:t>(255,255,255)',width = 2)),</w:t>
+      </w:r>
+    </w:p>
+    <w:p>
+      <w:pPr>
+        <w:spacing w:after="0"/>
+        <w:ind w:left="720"/>
+        <w:rPr>
+          <w:sz w:val="20"/>
+        </w:rPr>
+      </w:pPr>
+      <w:r>
+        <w:rPr>
+          <w:sz w:val="20"/>
+        </w:rPr>
+        <w:lastRenderedPageBreak/>
+        <w:t xml:space="preserve">            </w:t>
+      </w:r>
+      <w:proofErr w:type="spellStart"/>
+      <w:r>
+        <w:rPr>
+          <w:sz w:val="20"/>
+        </w:rPr>
+        <w:t>colorbar</w:t>
+      </w:r>
+      <w:proofErr w:type="spellEnd"/>
+      <w:r>
+        <w:rPr>
+          <w:sz w:val="20"/>
+        </w:rPr>
+        <w:t xml:space="preserve"> = {'</w:t>
+      </w:r>
+      <w:proofErr w:type="spellStart"/>
+      <w:r>
+        <w:rPr>
+          <w:sz w:val="20"/>
+        </w:rPr>
+        <w:t>title':"Mean</w:t>
+      </w:r>
+      <w:proofErr w:type="spellEnd"/>
+      <w:r>
+        <w:rPr>
+          <w:sz w:val="20"/>
+        </w:rPr>
+        <w:t xml:space="preserve"> Wage Distribution"}</w:t>
+      </w:r>
+    </w:p>
+    <w:p>
+      <w:pPr>
+        <w:spacing w:after="0"/>
+        <w:ind w:left="720"/>
+        <w:rPr>
+          <w:sz w:val="20"/>
+        </w:rPr>
+      </w:pPr>
+      <w:r>
+        <w:rPr>
+          <w:sz w:val="20"/>
+        </w:rPr>
+        <w:t xml:space="preserve">            )</w:t>
+      </w:r>
+    </w:p>
+    <w:p>
+      <w:pPr>
+        <w:spacing w:after="0"/>
+        <w:ind w:left="720"/>
+        <w:rPr>
+          <w:sz w:val="20"/>
+        </w:rPr>
+      </w:pPr>
+      <w:r>
+        <w:rPr>
+          <w:sz w:val="20"/>
+        </w:rPr>
+        <w:t xml:space="preserve">layout = </w:t>
+      </w:r>
+      <w:proofErr w:type="spellStart"/>
+      <w:proofErr w:type="gramStart"/>
+      <w:r>
+        <w:rPr>
+          <w:sz w:val="20"/>
+        </w:rPr>
+        <w:t>dict</w:t>
+      </w:r>
+      <w:proofErr w:type="spellEnd"/>
+      <w:r>
+        <w:rPr>
+          <w:sz w:val="20"/>
+        </w:rPr>
+        <w:t>(</w:t>
+      </w:r>
+      <w:proofErr w:type="gramEnd"/>
+      <w:r>
+        <w:rPr>
+          <w:sz w:val="20"/>
+        </w:rPr>
+        <w:t>title = 'Mean Wage Distribution',</w:t>
+      </w:r>
+    </w:p>
+    <w:p>
+      <w:pPr>
+        <w:spacing w:after="0"/>
+        <w:ind w:left="720"/>
+        <w:rPr>
+          <w:sz w:val="20"/>
+        </w:rPr>
+      </w:pPr>
+      <w:r>
+        <w:rPr>
+          <w:sz w:val="20"/>
+        </w:rPr>
+        <w:t xml:space="preserve">              geo = </w:t>
+      </w:r>
+      <w:proofErr w:type="spellStart"/>
+      <w:proofErr w:type="gramStart"/>
+      <w:r>
+        <w:rPr>
+          <w:sz w:val="20"/>
+        </w:rPr>
+        <w:t>dict</w:t>
+      </w:r>
+      <w:proofErr w:type="spellEnd"/>
+      <w:r>
+        <w:rPr>
+          <w:sz w:val="20"/>
+        </w:rPr>
+        <w:t>(</w:t>
+      </w:r>
+      <w:proofErr w:type="gramEnd"/>
+      <w:r>
+        <w:rPr>
+          <w:sz w:val="20"/>
+        </w:rPr>
+        <w:t>scope='</w:t>
+      </w:r>
+      <w:proofErr w:type="spellStart"/>
+      <w:r>
+        <w:rPr>
+          <w:sz w:val="20"/>
+        </w:rPr>
+        <w:t>usa</w:t>
+      </w:r>
+      <w:proofErr w:type="spellEnd"/>
+      <w:r>
+        <w:rPr>
+          <w:sz w:val="20"/>
+        </w:rPr>
+        <w:t>',</w:t>
+      </w:r>
+    </w:p>
+    <w:p>
+      <w:pPr>
+        <w:spacing w:after="0"/>
+        <w:ind w:left="720"/>
+        <w:rPr>
+          <w:sz w:val="20"/>
+        </w:rPr>
+      </w:pPr>
+      <w:r>
+        <w:rPr>
+          <w:sz w:val="20"/>
+        </w:rPr>
+        <w:t xml:space="preserve">                         </w:t>
+      </w:r>
+      <w:proofErr w:type="spellStart"/>
+      <w:r>
+        <w:rPr>
+          <w:sz w:val="20"/>
+        </w:rPr>
+        <w:t>showlakes</w:t>
+      </w:r>
+      <w:proofErr w:type="spellEnd"/>
+      <w:r>
+        <w:rPr>
+          <w:sz w:val="20"/>
+        </w:rPr>
+        <w:t xml:space="preserve"> = False,</w:t>
+      </w:r>
+    </w:p>
+    <w:p>
+      <w:pPr>
+        <w:spacing w:after="0"/>
+        <w:ind w:left="720"/>
+        <w:rPr>
+          <w:sz w:val="20"/>
+        </w:rPr>
+      </w:pPr>
+      <w:r>
+        <w:rPr>
+          <w:sz w:val="20"/>
+        </w:rPr>
+        <w:t xml:space="preserve">                         </w:t>
+      </w:r>
+      <w:proofErr w:type="spellStart"/>
+      <w:r>
+        <w:rPr>
+          <w:sz w:val="20"/>
+        </w:rPr>
+        <w:t>lakecolor</w:t>
+      </w:r>
+      <w:proofErr w:type="spellEnd"/>
+      <w:r>
+        <w:rPr>
+          <w:sz w:val="20"/>
+        </w:rPr>
+        <w:t xml:space="preserve"> = '</w:t>
+      </w:r>
+      <w:proofErr w:type="spellStart"/>
+      <w:proofErr w:type="gramStart"/>
+      <w:r>
+        <w:rPr>
+          <w:sz w:val="20"/>
+        </w:rPr>
+        <w:t>rgb</w:t>
+      </w:r>
+      <w:proofErr w:type="spellEnd"/>
+      <w:r>
+        <w:rPr>
+          <w:sz w:val="20"/>
+        </w:rPr>
+        <w:t>(</w:t>
+      </w:r>
+      <w:proofErr w:type="gramEnd"/>
+      <w:r>
+        <w:rPr>
+          <w:sz w:val="20"/>
+        </w:rPr>
+        <w:t>85,173,240)')</w:t>
+      </w:r>
+    </w:p>
+    <w:p>
+      <w:pPr>
+        <w:spacing w:after="0"/>
+        <w:ind w:left="720"/>
+        <w:rPr>
+          <w:sz w:val="20"/>
+        </w:rPr>
+      </w:pPr>
+      <w:r>
+        <w:rPr>
+          <w:sz w:val="20"/>
+        </w:rPr>
+        <w:t xml:space="preserve">             )</w:t>
+      </w:r>
+    </w:p>
+    <w:p>
+      <w:pPr>
+        <w:spacing w:after="0"/>
+        <w:ind w:left="720"/>
+        <w:rPr>
+          <w:sz w:val="20"/>
+        </w:rPr>
+      </w:pPr>
+      <w:proofErr w:type="spellStart"/>
+      <w:r>
+        <w:rPr>
+          <w:sz w:val="20"/>
+        </w:rPr>
+        <w:t>choromap</w:t>
+      </w:r>
+      <w:proofErr w:type="spellEnd"/>
+      <w:r>
+        <w:rPr>
+          <w:sz w:val="20"/>
+        </w:rPr>
+        <w:t xml:space="preserve"> = </w:t>
+      </w:r>
+      <w:proofErr w:type="spellStart"/>
+      <w:proofErr w:type="gramStart"/>
+      <w:r>
+        <w:rPr>
+          <w:sz w:val="20"/>
+        </w:rPr>
+        <w:t>go.Figure</w:t>
+      </w:r>
+      <w:proofErr w:type="spellEnd"/>
+      <w:proofErr w:type="gramEnd"/>
+      <w:r>
+        <w:rPr>
+          <w:sz w:val="20"/>
+        </w:rPr>
+        <w:t>(data = [data],layout = layout)</w:t>
+      </w:r>
+    </w:p>
+    <w:p>
+      <w:pPr>
+        <w:spacing w:after="0"/>
+        <w:ind w:left="720"/>
+        <w:rPr>
+          <w:sz w:val="20"/>
+        </w:rPr>
+      </w:pPr>
+      <w:proofErr w:type="spellStart"/>
+      <w:r>
+        <w:rPr>
+          <w:sz w:val="20"/>
+        </w:rPr>
+        <w:t>iplot</w:t>
+      </w:r>
+      <w:proofErr w:type="spellEnd"/>
+      <w:r>
+        <w:rPr>
+          <w:sz w:val="20"/>
+        </w:rPr>
+        <w:t>(</w:t>
+      </w:r>
+      <w:proofErr w:type="spellStart"/>
+      <w:r>
+        <w:rPr>
+          <w:sz w:val="20"/>
+        </w:rPr>
+        <w:t>choromap</w:t>
+      </w:r>
+      <w:proofErr w:type="spellEnd"/>
+      <w:r>
+        <w:rPr>
+          <w:sz w:val="20"/>
+        </w:rPr>
+        <w:t>)</w:t>
+      </w:r>
+    </w:p>
+    <w:p>
+      <w:pPr>
+        <w:ind w:left="720"/>
+      </w:pPr>
+      <w:r>
+        <w:t xml:space="preserve">Link to the visualization: </w:t>
+      </w:r>
+      <w:hyperlink r:id="rId8" w:history="1">
+        <w:r>
+          <w:rPr>
+            <w:rStyle w:val="Hyperlink"/>
+          </w:rPr>
+          <w:t>https://plot.ly/create/?fid=jaidevyd:23</w:t>
+        </w:r>
+      </w:hyperlink>
+    </w:p>
+    <w:p>
+      <w:pPr>
+        <w:ind w:left="720"/>
+        <w:rPr>
+          <w:sz w:val="24"/>
+        </w:rPr>
+      </w:pPr>
+      <w:r>
+        <w:t xml:space="preserve">Similarly, we have visualized </w:t>
+      </w:r>
+      <w:r>
+        <w:rPr>
+          <w:sz w:val="24"/>
+        </w:rPr>
+        <w:t xml:space="preserve">median wage distribution across different states. </w:t>
+      </w:r>
+      <w:hyperlink r:id="rId9" w:history="1">
+        <w:r>
+          <w:rPr>
+            <w:rStyle w:val="Hyperlink"/>
+            <w:sz w:val="24"/>
+          </w:rPr>
+          <w:t>https://plot.ly/create/?fid=jaidevyd:25</w:t>
+        </w:r>
+      </w:hyperlink>
+    </w:p>
+    <w:p>
+      <w:pPr>
+        <w:ind w:left="720"/>
+        <w:rPr>
+          <w:sz w:val="24"/>
+        </w:rPr>
+      </w:pPr>
+    </w:p>
+    <w:p>
+      <w:pPr>
+        <w:pStyle w:val="ListParagraph"/>
+        <w:numPr>
+          <w:ilvl w:val="0"/>
+          <w:numId w:val="2"/>
+        </w:numPr>
+        <w:rPr>
+          <w:b/>
+          <w:sz w:val="24"/>
+          <w:lang w:val="en-IN"/>
+        </w:rPr>
+      </w:pPr>
+      <w:r>
+        <w:rPr>
+          <w:b/>
+          <w:sz w:val="24"/>
+          <w:lang w:val="en-IN"/>
+        </w:rPr>
+        <w:t>Wage distribution for Different Years</w:t>
+      </w:r>
+    </w:p>
+    <w:p>
+      <w:pPr>
+        <w:pStyle w:val="ListParagraph"/>
+        <w:rPr>
+          <w:sz w:val="24"/>
+          <w:lang w:val="en-IN"/>
+        </w:rPr>
+      </w:pPr>
+      <w:bookmarkStart w:id="2" w:name="_Hlk510991902"/>
+      <w:r>
+        <w:rPr>
+          <w:sz w:val="24"/>
+          <w:lang w:val="en-IN"/>
+        </w:rPr>
+        <w:t xml:space="preserve">Take the prevailing wage of each year separately and put it in bins of 1000 and by using </w:t>
+      </w:r>
+      <w:proofErr w:type="spellStart"/>
+      <w:r>
+        <w:rPr>
+          <w:sz w:val="24"/>
+          <w:lang w:val="en-IN"/>
+        </w:rPr>
+        <w:t>plotly’s</w:t>
+      </w:r>
+      <w:proofErr w:type="spellEnd"/>
+      <w:r>
+        <w:rPr>
+          <w:sz w:val="24"/>
+          <w:lang w:val="en-IN"/>
+        </w:rPr>
+        <w:t xml:space="preserve"> subplot function, plot the graph for each year. The wage 60k was the prominent wage from 2011 </w:t>
+      </w:r>
+      <w:proofErr w:type="spellStart"/>
+      <w:r>
+        <w:rPr>
+          <w:sz w:val="24"/>
+          <w:lang w:val="en-IN"/>
+        </w:rPr>
+        <w:t>untill</w:t>
+      </w:r>
+      <w:proofErr w:type="spellEnd"/>
+      <w:r>
+        <w:rPr>
+          <w:sz w:val="24"/>
+          <w:lang w:val="en-IN"/>
+        </w:rPr>
+        <w:t xml:space="preserve"> 2015. It raised to 70K in 2016.</w:t>
+      </w:r>
+    </w:p>
+    <w:bookmarkEnd w:id="2"/>
+    <w:p>
+      <w:pPr>
+        <w:ind w:firstLine="720"/>
+        <w:rPr>
+          <w:sz w:val="24"/>
+          <w:lang w:val="en-IN"/>
+        </w:rPr>
+      </w:pPr>
+      <w:r>
+        <w:rPr>
+          <w:noProof/>
+        </w:rPr>
+        <w:drawing>
+          <wp:inline distT="0" distB="0" distL="0" distR="0" wp14:anchorId="5599B77E" wp14:editId="1D3359C9">
+            <wp:extent cx="5425440" cy="3846309"/>
+            <wp:effectExtent l="0" t="0" r="3810" b="1905"/>
+            <wp:docPr id="1" name="Picture 1"/>
+            <wp:cNvGraphicFramePr>
+              <a:graphicFrameLocks xmlns:a="http://schemas.openxmlformats.org/drawingml/2006/main" noChangeAspect="1"/>
+            </wp:cNvGraphicFramePr>
+            <a:graphic xmlns:a="http://schemas.openxmlformats.org/drawingml/2006/main">
+              <a:graphicData uri="http://schemas.openxmlformats.org/drawingml/2006/picture">
+                <pic:pic xmlns:pic="http://schemas.openxmlformats.org/drawingml/2006/picture">
+                  <pic:nvPicPr>
+                    <pic:cNvPr id="0" name="Picture 1"/>
+                    <pic:cNvPicPr>
+                      <a:picLocks noChangeAspect="1" noChangeArrowheads="1"/>
+                    </pic:cNvPicPr>
+                  </pic:nvPicPr>
+                  <pic:blipFill>
+                    <a:blip r:embed="rId10">
+                      <a:extLst>
+                        <a:ext uri="{28A0092B-C50C-407E-A947-70E740481C1C}">
+                          <a14:useLocalDpi xmlns:a14="http://schemas.microsoft.com/office/drawing/2010/main" val="0"/>
+                        </a:ext>
+                      </a:extLst>
+                    </a:blip>
+                    <a:srcRect/>
+                    <a:stretch>
+                      <a:fillRect/>
+                    </a:stretch>
+                  </pic:blipFill>
+                  <pic:spPr bwMode="auto">
+                    <a:xfrm>
+                      <a:off x="0" y="0"/>
+                      <a:ext cx="5488154" cy="3890769"/>
+                    </a:xfrm>
+                    <a:prstGeom prst="rect">
+                      <a:avLst/>
+                    </a:prstGeom>
+                    <a:noFill/>
+                    <a:ln>
+                      <a:noFill/>
+                    </a:ln>
+                  </pic:spPr>
+                </pic:pic>
+              </a:graphicData>
+            </a:graphic>
+          </wp:inline>
+        </w:drawing>
+      </w:r>
+    </w:p>
+    <w:p>
+      <w:pPr>
+        <w:ind w:firstLine="720"/>
+        <w:rPr>
+          <w:sz w:val="24"/>
+          <w:lang w:val="en-IN"/>
+        </w:rPr>
+      </w:pPr>
+    </w:p>
+    <w:p>
+      <w:pPr>
+        <w:ind w:firstLine="720"/>
+        <w:rPr>
+          <w:sz w:val="24"/>
+          <w:lang w:val="en-IN"/>
+        </w:rPr>
+      </w:pPr>
+    </w:p>
+    <w:p>
+      <w:pPr>
+        <w:pStyle w:val="ListParagraph"/>
+        <w:numPr>
+          <w:ilvl w:val="0"/>
+          <w:numId w:val="2"/>
+        </w:numPr>
+        <w:rPr>
+          <w:b/>
+          <w:sz w:val="24"/>
+          <w:lang w:val="en-IN"/>
+        </w:rPr>
+      </w:pPr>
+      <w:r>
+        <w:rPr>
+          <w:b/>
+          <w:sz w:val="24"/>
+          <w:lang w:val="en-IN"/>
+        </w:rPr>
+        <w:lastRenderedPageBreak/>
+        <w:t>Mean and Median Wage for Different Years</w:t>
+      </w:r>
+    </w:p>
+    <w:p>
+      <w:pPr>
+        <w:pStyle w:val="ListParagraph"/>
+        <w:rPr>
+          <w:sz w:val="24"/>
+          <w:lang w:val="en-IN"/>
+        </w:rPr>
+      </w:pPr>
+      <w:r>
+        <w:rPr>
+          <w:sz w:val="24"/>
+          <w:lang w:val="en-IN"/>
+        </w:rPr>
+        <w:t xml:space="preserve">Group the prevailing wage by year and take the mean and median of it in different </w:t>
+      </w:r>
+      <w:r>
+        <w:rPr>
+          <w:sz w:val="24"/>
+          <w:lang w:val="en-IN"/>
+        </w:rPr>
+        <w:t>data frames</w:t>
+      </w:r>
+      <w:r>
+        <w:rPr>
+          <w:sz w:val="24"/>
+          <w:lang w:val="en-IN"/>
+        </w:rPr>
+        <w:t xml:space="preserve">. </w:t>
+      </w:r>
+      <w:r>
+        <w:rPr>
+          <w:sz w:val="24"/>
+          <w:lang w:val="en-IN"/>
+        </w:rPr>
+        <w:t xml:space="preserve">The data frame will have year and its mean wage (and median wage in another data frame). </w:t>
+      </w:r>
+      <w:r>
+        <w:rPr>
+          <w:sz w:val="24"/>
+          <w:lang w:val="en-IN"/>
+        </w:rPr>
+        <w:t xml:space="preserve">We plotted the graph using </w:t>
+      </w:r>
+      <w:proofErr w:type="spellStart"/>
+      <w:r>
+        <w:rPr>
+          <w:sz w:val="24"/>
+          <w:lang w:val="en-IN"/>
+        </w:rPr>
+        <w:t>iplot</w:t>
+      </w:r>
+      <w:proofErr w:type="spellEnd"/>
+      <w:r>
+        <w:rPr>
+          <w:sz w:val="24"/>
+          <w:lang w:val="en-IN"/>
+        </w:rPr>
+        <w:t>.</w:t>
+      </w:r>
+    </w:p>
+    <w:p>
+      <w:pPr>
+        <w:pStyle w:val="ListParagraph"/>
+        <w:rPr>
+          <w:sz w:val="24"/>
+          <w:lang w:val="en-IN"/>
+        </w:rPr>
+      </w:pPr>
+    </w:p>
+    <w:p>
+      <w:pPr>
+        <w:pStyle w:val="ListParagraph"/>
+        <w:rPr>
+          <w:sz w:val="24"/>
+          <w:lang w:val="en-IN"/>
+        </w:rPr>
+      </w:pPr>
+      <w:r>
+        <w:rPr>
+          <w:sz w:val="24"/>
+          <w:lang w:val="en-IN"/>
+        </w:rPr>
+        <w:t xml:space="preserve">Mean wage distribution: </w:t>
+      </w:r>
+      <w:hyperlink r:id="rId11" w:history="1">
+        <w:r>
+          <w:rPr>
+            <w:rStyle w:val="Hyperlink"/>
+            <w:sz w:val="24"/>
+            <w:lang w:val="en-IN"/>
+          </w:rPr>
+          <w:t>https://plot.ly/create/?fid=jaidevyd:27</w:t>
+        </w:r>
+      </w:hyperlink>
+    </w:p>
+    <w:p>
+      <w:pPr>
+        <w:pStyle w:val="ListParagraph"/>
+        <w:rPr>
+          <w:sz w:val="24"/>
+          <w:lang w:val="en-IN"/>
+        </w:rPr>
+      </w:pPr>
+      <w:r>
+        <w:rPr>
+          <w:sz w:val="24"/>
+          <w:lang w:val="en-IN"/>
+        </w:rPr>
+        <w:t xml:space="preserve">Median wage distribution: </w:t>
+      </w:r>
+      <w:hyperlink r:id="rId12" w:history="1">
+        <w:r>
+          <w:rPr>
+            <w:rStyle w:val="Hyperlink"/>
+            <w:sz w:val="24"/>
+            <w:lang w:val="en-IN"/>
+          </w:rPr>
+          <w:t>https://plot.ly/create/?fid=jaidevyd:29</w:t>
+        </w:r>
+      </w:hyperlink>
+    </w:p>
+    <w:p>
+      <w:pPr>
+        <w:pStyle w:val="ListParagraph"/>
+        <w:rPr>
+          <w:sz w:val="24"/>
+          <w:lang w:val="en-IN"/>
+        </w:rPr>
+      </w:pPr>
+    </w:p>
+    <w:p>
+      <w:pPr>
+        <w:pStyle w:val="ListParagraph"/>
+        <w:numPr>
+          <w:ilvl w:val="0"/>
+          <w:numId w:val="2"/>
+        </w:numPr>
+        <w:rPr>
+          <w:b/>
+          <w:sz w:val="24"/>
+          <w:lang w:val="en-IN"/>
+        </w:rPr>
+      </w:pPr>
+      <w:r>
+        <w:rPr>
+          <w:b/>
+          <w:sz w:val="24"/>
+          <w:lang w:val="en-IN"/>
+        </w:rPr>
+        <w:t>Number of petitions per year and the percentage change.</w:t>
+      </w:r>
+    </w:p>
+    <w:p>
+      <w:pPr>
+        <w:pStyle w:val="ListParagraph"/>
+        <w:rPr>
+          <w:sz w:val="24"/>
+          <w:lang w:val="en-IN"/>
+        </w:rPr>
+      </w:pPr>
+      <w:r>
+        <w:rPr>
+          <w:sz w:val="24"/>
+          <w:lang w:val="en-IN"/>
+        </w:rPr>
+        <w:t xml:space="preserve">Group the data by year and </w:t>
+      </w:r>
+      <w:proofErr w:type="spellStart"/>
+      <w:r>
+        <w:rPr>
+          <w:sz w:val="24"/>
+          <w:lang w:val="en-IN"/>
+        </w:rPr>
+        <w:t>and</w:t>
+      </w:r>
+      <w:proofErr w:type="spellEnd"/>
+      <w:r>
+        <w:rPr>
+          <w:sz w:val="24"/>
+          <w:lang w:val="en-IN"/>
+        </w:rPr>
+        <w:t xml:space="preserve"> plot the graph using </w:t>
+      </w:r>
+      <w:proofErr w:type="spellStart"/>
+      <w:r>
+        <w:rPr>
+          <w:sz w:val="24"/>
+          <w:lang w:val="en-IN"/>
+        </w:rPr>
+        <w:t>iplot</w:t>
+      </w:r>
+      <w:proofErr w:type="spellEnd"/>
+      <w:r>
+        <w:rPr>
+          <w:sz w:val="24"/>
+          <w:lang w:val="en-IN"/>
+        </w:rPr>
+        <w:t>.</w:t>
+      </w:r>
+    </w:p>
+    <w:p>
+      <w:pPr>
+        <w:pStyle w:val="ListParagraph"/>
+        <w:rPr>
+          <w:sz w:val="24"/>
+          <w:lang w:val="en-IN"/>
+        </w:rPr>
+      </w:pPr>
+    </w:p>
+    <w:p>
+      <w:pPr>
+        <w:pStyle w:val="ListParagraph"/>
+        <w:rPr>
+          <w:sz w:val="24"/>
+          <w:lang w:val="en-IN"/>
+        </w:rPr>
+      </w:pPr>
+      <w:hyperlink r:id="rId13" w:history="1">
+        <w:r>
+          <w:rPr>
+            <w:rStyle w:val="Hyperlink"/>
+            <w:sz w:val="24"/>
+            <w:lang w:val="en-IN"/>
+          </w:rPr>
+          <w:t>https://plot.ly/create/?fid=jaidevyd:31</w:t>
+        </w:r>
+      </w:hyperlink>
+    </w:p>
+    <w:p>
+      <w:pPr>
+        <w:pStyle w:val="ListParagraph"/>
+        <w:rPr>
+          <w:sz w:val="24"/>
+          <w:lang w:val="en-IN"/>
+        </w:rPr>
+      </w:pPr>
+    </w:p>
+    <w:p>
+      <w:pPr>
+        <w:rPr>
+          <w:sz w:val="24"/>
+          <w:lang w:val="en-IN"/>
+        </w:rPr>
+      </w:pPr>
+    </w:p>
+    <w:p>
+      <w:pPr>
+        <w:pStyle w:val="ListParagraph"/>
+        <w:numPr>
+          <w:ilvl w:val="0"/>
+          <w:numId w:val="2"/>
+        </w:numPr>
+        <w:rPr>
+          <w:b/>
+          <w:sz w:val="24"/>
+          <w:lang w:val="en-IN"/>
+        </w:rPr>
+      </w:pPr>
+      <w:r>
+        <w:rPr>
+          <w:b/>
+          <w:sz w:val="24"/>
+          <w:lang w:val="en-IN"/>
+        </w:rPr>
+        <w:t xml:space="preserve">State Wise </w:t>
+      </w:r>
+      <w:r>
+        <w:rPr>
+          <w:b/>
+          <w:sz w:val="24"/>
+          <w:lang w:val="en-IN"/>
+        </w:rPr>
+        <w:t xml:space="preserve">Yearly </w:t>
+      </w:r>
+      <w:r>
+        <w:rPr>
+          <w:b/>
+          <w:sz w:val="24"/>
+          <w:lang w:val="en-IN"/>
+        </w:rPr>
+        <w:t>number of petitions.</w:t>
+      </w:r>
+    </w:p>
+    <w:p>
+      <w:pPr>
+        <w:pStyle w:val="ListParagraph"/>
+        <w:rPr>
+          <w:sz w:val="24"/>
+          <w:lang w:val="en-IN"/>
+        </w:rPr>
+      </w:pPr>
+      <w:bookmarkStart w:id="3" w:name="_Hlk510991793"/>
+      <w:r>
+        <w:rPr>
+          <w:sz w:val="24"/>
+          <w:lang w:val="en-IN"/>
+        </w:rPr>
+        <w:t xml:space="preserve">Take all the data for a particular year and select the top 10 states with maximum petitions. Plot the graph using </w:t>
+      </w:r>
+      <w:proofErr w:type="spellStart"/>
+      <w:r>
+        <w:rPr>
+          <w:sz w:val="24"/>
+          <w:lang w:val="en-IN"/>
+        </w:rPr>
+        <w:t>iplot</w:t>
+      </w:r>
+      <w:proofErr w:type="spellEnd"/>
+      <w:r>
+        <w:rPr>
+          <w:sz w:val="24"/>
+          <w:lang w:val="en-IN"/>
+        </w:rPr>
+        <w:t>.</w:t>
+      </w:r>
+    </w:p>
+    <w:bookmarkEnd w:id="3"/>
+    <w:p>
+      <w:pPr>
+        <w:pStyle w:val="ListParagraph"/>
+        <w:rPr>
+          <w:sz w:val="24"/>
+          <w:lang w:val="en-IN"/>
+        </w:rPr>
+      </w:pPr>
+    </w:p>
+    <w:p>
+      <w:pPr>
+        <w:pStyle w:val="ListParagraph"/>
+        <w:rPr>
+          <w:sz w:val="24"/>
+          <w:lang w:val="en-IN"/>
+        </w:rPr>
+      </w:pPr>
+      <w:r>
+        <w:rPr>
+          <w:sz w:val="24"/>
+          <w:lang w:val="en-IN"/>
+        </w:rPr>
+        <w:t>2011 &amp; 2012:</w:t>
+      </w:r>
+      <w:r>
+        <w:rPr>
+          <w:sz w:val="24"/>
+          <w:lang w:val="en-IN"/>
+        </w:rPr>
+        <w:t xml:space="preserve"> </w:t>
+      </w:r>
+      <w:hyperlink r:id="rId14" w:history="1">
+        <w:r>
+          <w:rPr>
+            <w:rStyle w:val="Hyperlink"/>
+            <w:sz w:val="24"/>
+            <w:lang w:val="en-IN"/>
+          </w:rPr>
+          <w:t>https://plot.ly/create/?fid=jaidevyd:37</w:t>
+        </w:r>
+      </w:hyperlink>
+    </w:p>
+    <w:p>
+      <w:pPr>
+        <w:pStyle w:val="ListParagraph"/>
+        <w:rPr>
+          <w:sz w:val="24"/>
+          <w:lang w:val="en-IN"/>
+        </w:rPr>
+      </w:pPr>
+      <w:r>
+        <w:rPr>
+          <w:sz w:val="24"/>
+          <w:lang w:val="en-IN"/>
+        </w:rPr>
+        <w:t xml:space="preserve">2013 &amp; 2014: </w:t>
+      </w:r>
+      <w:hyperlink r:id="rId15" w:history="1">
+        <w:r>
+          <w:rPr>
+            <w:rStyle w:val="Hyperlink"/>
+            <w:sz w:val="24"/>
+            <w:lang w:val="en-IN"/>
+          </w:rPr>
+          <w:t>https://plot.ly/create/?fid=jaidevyd:39</w:t>
+        </w:r>
+      </w:hyperlink>
+    </w:p>
+    <w:p>
+      <w:pPr>
+        <w:pStyle w:val="ListParagraph"/>
+        <w:rPr>
+          <w:sz w:val="24"/>
+          <w:lang w:val="en-IN"/>
+        </w:rPr>
+      </w:pPr>
+      <w:r>
+        <w:rPr>
+          <w:sz w:val="24"/>
+          <w:lang w:val="en-IN"/>
+        </w:rPr>
+        <w:t xml:space="preserve">2015 &amp; 2016: </w:t>
+      </w:r>
+      <w:hyperlink r:id="rId16" w:history="1">
+        <w:r>
+          <w:rPr>
+            <w:rStyle w:val="Hyperlink"/>
+            <w:sz w:val="24"/>
+            <w:lang w:val="en-IN"/>
+          </w:rPr>
+          <w:t>https://plot.ly/create/?fid=jaidevyd:41</w:t>
+        </w:r>
+      </w:hyperlink>
+    </w:p>
+    <w:p>
+      <w:pPr>
+        <w:pStyle w:val="ListParagraph"/>
+        <w:rPr>
+          <w:sz w:val="24"/>
+          <w:lang w:val="en-IN"/>
+        </w:rPr>
+      </w:pPr>
+    </w:p>
+    <w:p>
+      <w:pPr>
+        <w:rPr>
+          <w:sz w:val="24"/>
+          <w:lang w:val="en-IN"/>
+        </w:rPr>
+      </w:pPr>
+    </w:p>
+    <w:p>
+      <w:pPr>
+        <w:pStyle w:val="ListParagraph"/>
+        <w:numPr>
+          <w:ilvl w:val="0"/>
+          <w:numId w:val="2"/>
+        </w:numPr>
+        <w:rPr>
+          <w:b/>
+          <w:sz w:val="24"/>
+          <w:lang w:val="en-IN"/>
+        </w:rPr>
+      </w:pPr>
+      <w:r>
+        <w:rPr>
+          <w:b/>
+          <w:sz w:val="24"/>
+          <w:lang w:val="en-IN"/>
+        </w:rPr>
+        <w:t>Mean and median wage across top 5 states.</w:t>
+      </w:r>
+    </w:p>
+    <w:p>
+      <w:pPr>
+        <w:pStyle w:val="ListParagraph"/>
+        <w:rPr>
+          <w:sz w:val="24"/>
+          <w:lang w:val="en-IN"/>
+        </w:rPr>
+      </w:pPr>
+      <w:r>
+        <w:rPr>
+          <w:sz w:val="24"/>
+          <w:lang w:val="en-IN"/>
+        </w:rPr>
+        <w:t xml:space="preserve">From the above graph, we now know the top 10 states with maximum petitions. For top 5 states, we took the mean and median Prevailing wage for each yea and plotted the graph using </w:t>
+      </w:r>
+      <w:proofErr w:type="spellStart"/>
+      <w:r>
+        <w:rPr>
+          <w:sz w:val="24"/>
+          <w:lang w:val="en-IN"/>
+        </w:rPr>
+        <w:t>iplot</w:t>
+      </w:r>
+      <w:proofErr w:type="spellEnd"/>
+      <w:r>
+        <w:rPr>
+          <w:sz w:val="24"/>
+          <w:lang w:val="en-IN"/>
+        </w:rPr>
+        <w:t>.</w:t>
+      </w:r>
+    </w:p>
+    <w:p>
+      <w:pPr>
+        <w:pStyle w:val="ListParagraph"/>
+        <w:rPr>
+          <w:sz w:val="24"/>
+          <w:lang w:val="en-IN"/>
+        </w:rPr>
+      </w:pPr>
+    </w:p>
+    <w:p>
+      <w:pPr>
+        <w:pStyle w:val="ListParagraph"/>
+        <w:rPr>
+          <w:sz w:val="24"/>
+          <w:lang w:val="en-IN"/>
+        </w:rPr>
+      </w:pPr>
+      <w:r>
+        <w:rPr>
+          <w:sz w:val="24"/>
+          <w:lang w:val="en-IN"/>
+        </w:rPr>
+        <w:t xml:space="preserve">Mean wage across top 5 states: </w:t>
+      </w:r>
+      <w:hyperlink r:id="rId17" w:history="1">
+        <w:r>
+          <w:rPr>
+            <w:rStyle w:val="Hyperlink"/>
+            <w:sz w:val="24"/>
+            <w:lang w:val="en-IN"/>
+          </w:rPr>
+          <w:t>https://plot.ly/create/?fid=jaidevyd:35</w:t>
+        </w:r>
+      </w:hyperlink>
+    </w:p>
+    <w:p>
+      <w:pPr>
+        <w:pStyle w:val="ListParagraph"/>
+        <w:rPr>
+          <w:sz w:val="24"/>
+          <w:lang w:val="en-IN"/>
+        </w:rPr>
+      </w:pPr>
+      <w:r>
+        <w:rPr>
+          <w:sz w:val="24"/>
+          <w:lang w:val="en-IN"/>
+        </w:rPr>
+        <w:t xml:space="preserve">Median wage across top 5 states: </w:t>
+      </w:r>
+      <w:hyperlink r:id="rId18" w:history="1">
+        <w:r>
+          <w:rPr>
+            <w:rStyle w:val="Hyperlink"/>
+            <w:sz w:val="24"/>
+            <w:lang w:val="en-IN"/>
+          </w:rPr>
+          <w:t>https://plot.ly/create/?fid=jaidevyd:33</w:t>
+        </w:r>
+      </w:hyperlink>
+    </w:p>
+    <w:p>
+      <w:pPr>
+        <w:rPr>
+          <w:sz w:val="24"/>
+          <w:lang w:val="en-IN"/>
+        </w:rPr>
+      </w:pPr>
+    </w:p>
+    <w:p>
+      <w:pPr>
+        <w:pStyle w:val="ListParagraph"/>
+        <w:numPr>
+          <w:ilvl w:val="0"/>
+          <w:numId w:val="2"/>
+        </w:numPr>
+        <w:rPr>
+          <w:b/>
+          <w:sz w:val="24"/>
+          <w:lang w:val="en-IN"/>
+        </w:rPr>
+      </w:pPr>
+      <w:r>
+        <w:rPr>
+          <w:b/>
+          <w:sz w:val="24"/>
+        </w:rPr>
+        <w:t>No. of petitions certified across years</w:t>
+      </w:r>
+      <w:r>
+        <w:rPr>
+          <w:b/>
+          <w:sz w:val="24"/>
+        </w:rPr>
+        <w:t xml:space="preserve"> (Certified petitions)</w:t>
+      </w:r>
+      <w:r>
+        <w:rPr>
+          <w:b/>
+          <w:sz w:val="24"/>
+        </w:rPr>
+        <w:t>.</w:t>
+      </w:r>
+    </w:p>
+    <w:p>
+      <w:pPr>
+        <w:pStyle w:val="ListParagraph"/>
+        <w:rPr>
+          <w:sz w:val="24"/>
+          <w:lang w:val="en-IN"/>
+        </w:rPr>
+      </w:pPr>
+      <w:r>
+        <w:rPr>
+          <w:sz w:val="24"/>
+          <w:lang w:val="en-IN"/>
+        </w:rPr>
+        <w:t xml:space="preserve">Take all the data for a </w:t>
+      </w:r>
+      <w:proofErr w:type="gramStart"/>
+      <w:r>
+        <w:rPr>
+          <w:sz w:val="24"/>
+          <w:lang w:val="en-IN"/>
+        </w:rPr>
+        <w:t>particular year</w:t>
+      </w:r>
+      <w:proofErr w:type="gramEnd"/>
+      <w:r>
+        <w:rPr>
+          <w:sz w:val="24"/>
+          <w:lang w:val="en-IN"/>
+        </w:rPr>
+        <w:t xml:space="preserve"> with status as ‘certified’ and select the top 10 states with maximum petitions. Plot the graph using </w:t>
+      </w:r>
+      <w:proofErr w:type="spellStart"/>
+      <w:r>
+        <w:rPr>
+          <w:sz w:val="24"/>
+          <w:lang w:val="en-IN"/>
+        </w:rPr>
+        <w:t>iplot</w:t>
+      </w:r>
+      <w:proofErr w:type="spellEnd"/>
+      <w:r>
+        <w:rPr>
+          <w:sz w:val="24"/>
+          <w:lang w:val="en-IN"/>
+        </w:rPr>
+        <w:t>.</w:t>
+      </w:r>
+    </w:p>
+    <w:p>
+      <w:pPr>
+        <w:pStyle w:val="ListParagraph"/>
+        <w:rPr>
+          <w:sz w:val="24"/>
+          <w:lang w:val="en-IN"/>
+        </w:rPr>
+      </w:pPr>
+    </w:p>
+    <w:p>
+      <w:pPr>
+        <w:pStyle w:val="ListParagraph"/>
+        <w:rPr>
+          <w:sz w:val="24"/>
+          <w:lang w:val="en-IN"/>
+        </w:rPr>
+      </w:pPr>
+      <w:r>
+        <w:rPr>
+          <w:sz w:val="24"/>
+          <w:lang w:val="en-IN"/>
+        </w:rPr>
+        <w:t xml:space="preserve">Certified petitions 2011 &amp; 2012: </w:t>
+      </w:r>
+      <w:hyperlink r:id="rId19" w:history="1">
+        <w:r>
+          <w:rPr>
+            <w:rStyle w:val="Hyperlink"/>
+            <w:sz w:val="24"/>
+            <w:lang w:val="en-IN"/>
+          </w:rPr>
+          <w:t>https://plot.ly/create/?fid=jaidevyd:43</w:t>
+        </w:r>
+      </w:hyperlink>
+    </w:p>
+    <w:p>
+      <w:pPr>
+        <w:pStyle w:val="ListParagraph"/>
+        <w:rPr>
+          <w:sz w:val="24"/>
+          <w:lang w:val="en-IN"/>
+        </w:rPr>
+      </w:pPr>
+      <w:r>
+        <w:rPr>
+          <w:sz w:val="24"/>
+          <w:lang w:val="en-IN"/>
+        </w:rPr>
+        <w:t xml:space="preserve">Certified petitions 2013 &amp; 2014: </w:t>
+      </w:r>
+      <w:hyperlink r:id="rId20" w:history="1">
+        <w:r>
+          <w:rPr>
+            <w:rStyle w:val="Hyperlink"/>
+            <w:sz w:val="24"/>
+            <w:lang w:val="en-IN"/>
+          </w:rPr>
+          <w:t>https://plot.ly/create/?fid=jaidevyd:45</w:t>
+        </w:r>
+      </w:hyperlink>
+    </w:p>
+    <w:p>
+      <w:pPr>
+        <w:pStyle w:val="ListParagraph"/>
+        <w:rPr>
+          <w:sz w:val="24"/>
+          <w:lang w:val="en-IN"/>
+        </w:rPr>
+      </w:pPr>
+      <w:r>
+        <w:rPr>
+          <w:sz w:val="24"/>
+          <w:lang w:val="en-IN"/>
+        </w:rPr>
+        <w:t xml:space="preserve">Certified petitions 2015 &amp; 2016: </w:t>
+      </w:r>
+      <w:hyperlink r:id="rId21" w:history="1">
+        <w:r>
+          <w:rPr>
+            <w:rStyle w:val="Hyperlink"/>
+            <w:sz w:val="24"/>
+            <w:lang w:val="en-IN"/>
+          </w:rPr>
+          <w:t>https://plot.ly/create/?fid=jaidevyd:47</w:t>
+        </w:r>
+      </w:hyperlink>
+    </w:p>
+    <w:p>
+      <w:pPr>
+        <w:pStyle w:val="ListParagraph"/>
+        <w:rPr>
+          <w:sz w:val="24"/>
+          <w:lang w:val="en-IN"/>
+        </w:rPr>
+      </w:pPr>
+    </w:p>
+    <w:p>
+      <w:pPr>
+        <w:pStyle w:val="ListParagraph"/>
+        <w:rPr>
+          <w:sz w:val="24"/>
+          <w:lang w:val="en-IN"/>
+        </w:rPr>
+      </w:pPr>
+    </w:p>
+    <w:p>
+      <w:pPr>
+        <w:pStyle w:val="ListParagraph"/>
+        <w:numPr>
+          <w:ilvl w:val="0"/>
+          <w:numId w:val="2"/>
+        </w:numPr>
+        <w:rPr>
+          <w:b/>
+          <w:sz w:val="24"/>
+          <w:lang w:val="en-IN"/>
+        </w:rPr>
+      </w:pPr>
+      <w:r>
+        <w:rPr>
+          <w:b/>
+          <w:sz w:val="24"/>
+        </w:rPr>
+        <w:t>Wage Distribution for Certified petitions across years.</w:t>
+      </w:r>
+    </w:p>
+    <w:p>
+      <w:pPr>
+        <w:pStyle w:val="ListParagraph"/>
+        <w:rPr>
+          <w:sz w:val="24"/>
+          <w:lang w:val="en-IN"/>
+        </w:rPr>
+      </w:pPr>
+      <w:r>
+        <w:rPr>
+          <w:sz w:val="24"/>
+          <w:lang w:val="en-IN"/>
+        </w:rPr>
+        <w:t xml:space="preserve">Take the prevailing wage of each year </w:t>
+      </w:r>
+      <w:r>
+        <w:rPr>
+          <w:sz w:val="24"/>
+          <w:lang w:val="en-IN"/>
+        </w:rPr>
+        <w:t xml:space="preserve">for the petitions that have status ‘certified’ </w:t>
+      </w:r>
+      <w:r>
+        <w:rPr>
+          <w:sz w:val="24"/>
+          <w:lang w:val="en-IN"/>
+        </w:rPr>
+        <w:t xml:space="preserve">separately and put it in bins of </w:t>
+      </w:r>
+      <w:r>
+        <w:rPr>
+          <w:sz w:val="24"/>
+          <w:lang w:val="en-IN"/>
+        </w:rPr>
+        <w:t>3</w:t>
+      </w:r>
+      <w:r>
+        <w:rPr>
+          <w:sz w:val="24"/>
+          <w:lang w:val="en-IN"/>
+        </w:rPr>
+        <w:t xml:space="preserve">00 and by using </w:t>
+      </w:r>
+      <w:proofErr w:type="spellStart"/>
+      <w:r>
+        <w:rPr>
+          <w:sz w:val="24"/>
+          <w:lang w:val="en-IN"/>
+        </w:rPr>
+        <w:t>plotly’s</w:t>
+      </w:r>
+      <w:proofErr w:type="spellEnd"/>
+      <w:r>
+        <w:rPr>
+          <w:sz w:val="24"/>
+          <w:lang w:val="en-IN"/>
+        </w:rPr>
+        <w:t xml:space="preserve"> subplot function, plot the graph for each year. The wage </w:t>
+      </w:r>
+      <w:r>
+        <w:rPr>
+          <w:sz w:val="24"/>
+          <w:lang w:val="en-IN"/>
+        </w:rPr>
+        <w:t>between 50k and 6</w:t>
+      </w:r>
+      <w:r>
+        <w:rPr>
+          <w:sz w:val="24"/>
+          <w:lang w:val="en-IN"/>
+        </w:rPr>
+        <w:t xml:space="preserve">0k was the prominent wage from 2011 </w:t>
+      </w:r>
+      <w:proofErr w:type="spellStart"/>
+      <w:r>
+        <w:rPr>
+          <w:sz w:val="24"/>
+          <w:lang w:val="en-IN"/>
+        </w:rPr>
+        <w:t>untill</w:t>
+      </w:r>
+      <w:proofErr w:type="spellEnd"/>
+      <w:r>
+        <w:rPr>
+          <w:sz w:val="24"/>
+          <w:lang w:val="en-IN"/>
+        </w:rPr>
+        <w:t xml:space="preserve"> 2015</w:t>
+      </w:r>
+      <w:r>
+        <w:rPr>
+          <w:sz w:val="24"/>
+          <w:lang w:val="en-IN"/>
+        </w:rPr>
+        <w:t xml:space="preserve"> to get certified</w:t>
+      </w:r>
+      <w:r>
+        <w:rPr>
+          <w:sz w:val="24"/>
+          <w:lang w:val="en-IN"/>
+        </w:rPr>
+        <w:t xml:space="preserve">. It </w:t>
+      </w:r>
+      <w:r>
+        <w:rPr>
+          <w:sz w:val="24"/>
+          <w:lang w:val="en-IN"/>
+        </w:rPr>
+        <w:t>is close</w:t>
+      </w:r>
+      <w:r>
+        <w:rPr>
+          <w:sz w:val="24"/>
+          <w:lang w:val="en-IN"/>
+        </w:rPr>
+        <w:t xml:space="preserve"> to 70K in 2016.</w:t>
+      </w:r>
+    </w:p>
+    <w:p>
+      <w:pPr>
+        <w:pStyle w:val="ListParagraph"/>
+        <w:rPr>
+          <w:sz w:val="24"/>
+          <w:lang w:val="en-IN"/>
+        </w:rPr>
+      </w:pPr>
+    </w:p>
+    <w:p>
+      <w:pPr>
+        <w:pStyle w:val="ListParagraph"/>
+        <w:rPr>
+          <w:b/>
+          <w:sz w:val="24"/>
+          <w:lang w:val="en-IN"/>
+        </w:rPr>
+      </w:pPr>
+      <w:r>
+        <w:rPr>
+          <w:noProof/>
+          <w:sz w:val="24"/>
+          <w:lang w:val="en-IN"/>
+        </w:rPr>
+        <w:drawing>
+          <wp:inline distT="0" distB="0" distL="0" distR="0" wp14:anchorId="79A5F6A9" wp14:editId="596710B9">
+            <wp:extent cx="5943600" cy="4572000"/>
+            <wp:effectExtent l="0" t="0" r="0" b="0"/>
+            <wp:docPr id="2" name="Picture 2"/>
+            <wp:cNvGraphicFramePr>
+              <a:graphicFrameLocks xmlns:a="http://schemas.openxmlformats.org/drawingml/2006/main" noChangeAspect="1"/>
+            </wp:cNvGraphicFramePr>
+            <a:graphic xmlns:a="http://schemas.openxmlformats.org/drawingml/2006/main">
+              <a:graphicData uri="http://schemas.openxmlformats.org/drawingml/2006/picture">
+                <pic:pic xmlns:pic="http://schemas.openxmlformats.org/drawingml/2006/picture">
+                  <pic:nvPicPr>
+                    <pic:cNvPr id="0" name="Picture 3"/>
+                    <pic:cNvPicPr>
+                      <a:picLocks noChangeAspect="1" noChangeArrowheads="1"/>
+                    </pic:cNvPicPr>
+                  </pic:nvPicPr>
+                  <pic:blipFill>
+                    <a:blip r:embed="rId22">
+                      <a:extLst>
+                        <a:ext uri="{28A0092B-C50C-407E-A947-70E740481C1C}">
+                          <a14:useLocalDpi xmlns:a14="http://schemas.microsoft.com/office/drawing/2010/main" val="0"/>
+                        </a:ext>
+                      </a:extLst>
+                    </a:blip>
+                    <a:srcRect/>
+                    <a:stretch>
+                      <a:fillRect/>
+                    </a:stretch>
+                  </pic:blipFill>
+                  <pic:spPr bwMode="auto">
+                    <a:xfrm>
+                      <a:off x="0" y="0"/>
+                      <a:ext cx="5943600" cy="4572000"/>
+                    </a:xfrm>
+                    <a:prstGeom prst="rect">
+                      <a:avLst/>
+                    </a:prstGeom>
+                    <a:noFill/>
+                    <a:ln>
+                      <a:noFill/>
+                    </a:ln>
+                  </pic:spPr>
+                </pic:pic>
+              </a:graphicData>
+            </a:graphic>
+          </wp:inline>
+        </w:drawing>
+      </w:r>
+    </w:p>
+    <w:p>
+      <w:pPr>
+        <w:pStyle w:val="ListParagraph"/>
+        <w:rPr>
+          <w:b/>
+          <w:sz w:val="24"/>
+          <w:lang w:val="en-IN"/>
+        </w:rPr>
+      </w:pPr>
+    </w:p>
+    <w:p>
+      <w:pPr>
+        <w:pStyle w:val="ListParagraph"/>
+        <w:rPr>
+          <w:b/>
+          <w:sz w:val="24"/>
+          <w:lang w:val="en-IN"/>
+        </w:rPr>
+      </w:pPr>
+    </w:p>
+    <w:p>
+      <w:pPr>
+        <w:pStyle w:val="ListParagraph"/>
+        <w:numPr>
+          <w:ilvl w:val="0"/>
+          <w:numId w:val="2"/>
+        </w:numPr>
+        <w:shd w:val="clear" w:color="auto" w:fill="FFFFFF"/>
+        <w:spacing w:beforeAutospacing="1" w:after="240" w:line="240" w:lineRule="auto"/>
+        <w:rPr>
+          <w:rFonts w:cstheme="minorHAnsi"/>
+          <w:color w:val="2D3B45"/>
+          <w:sz w:val="24"/>
+          <w:szCs w:val="24"/>
+        </w:rPr>
+      </w:pPr>
+      <w:r>
+        <w:rPr>
+          <w:rStyle w:val="Strong"/>
+          <w:rFonts w:cstheme="minorHAnsi"/>
+          <w:color w:val="2D3B45"/>
+          <w:sz w:val="24"/>
+          <w:szCs w:val="24"/>
+        </w:rPr>
+        <w:t>Top 10 states with highest percentage of Certified petitions across years.</w:t>
+      </w:r>
+      <w:r>
+        <w:rPr>
+          <w:rFonts w:cstheme="minorHAnsi"/>
+          <w:b/>
+          <w:bCs/>
+          <w:color w:val="2D3B45"/>
+          <w:sz w:val="24"/>
+          <w:szCs w:val="24"/>
+        </w:rPr>
+        <w:br/>
+      </w:r>
+      <w:r>
+        <w:rPr>
+          <w:rFonts w:cstheme="minorHAnsi"/>
+          <w:b/>
+          <w:bCs/>
+          <w:color w:val="2D3B45"/>
+          <w:sz w:val="24"/>
+          <w:szCs w:val="24"/>
+        </w:rPr>
+        <w:br/>
+      </w:r>
+      <w:r>
+        <w:rPr>
+          <w:rFonts w:cstheme="minorHAnsi"/>
+          <w:color w:val="2D3B45"/>
+          <w:sz w:val="24"/>
+          <w:szCs w:val="24"/>
+        </w:rPr>
+        <w:t xml:space="preserve">Take the count of total petitions of each state for every year (a). Take the count of certified petitions for every year(b).  Plot the graph by </w:t>
+      </w:r>
+      <w:proofErr w:type="spellStart"/>
+      <w:r>
+        <w:rPr>
+          <w:rFonts w:cstheme="minorHAnsi"/>
+          <w:color w:val="2D3B45"/>
+          <w:sz w:val="24"/>
+          <w:szCs w:val="24"/>
+        </w:rPr>
+        <w:t>deviding</w:t>
+      </w:r>
+      <w:proofErr w:type="spellEnd"/>
+      <w:r>
+        <w:rPr>
+          <w:rFonts w:cstheme="minorHAnsi"/>
+          <w:color w:val="2D3B45"/>
+          <w:sz w:val="24"/>
+          <w:szCs w:val="24"/>
+        </w:rPr>
+        <w:t xml:space="preserve"> these two entities (b/a) and multiply by 100. </w:t>
+      </w:r>
+      <w:r>
+        <w:rPr>
+          <w:rFonts w:cstheme="minorHAnsi"/>
+          <w:color w:val="2D3B45"/>
+          <w:sz w:val="24"/>
+          <w:szCs w:val="24"/>
+        </w:rPr>
+        <w:br/>
+      </w:r>
+      <w:r>
+        <w:rPr>
+          <w:rFonts w:cstheme="minorHAnsi"/>
+          <w:color w:val="2D3B45"/>
+          <w:sz w:val="24"/>
+          <w:szCs w:val="24"/>
+        </w:rPr>
+        <w:br/>
+        <w:t>State_2011_overall=h1b_data[h1b_data['YEAR']==2011]['State'].value_counts()</w:t>
+      </w:r>
+      <w:r>
+        <w:rPr>
+          <w:rFonts w:cstheme="minorHAnsi"/>
+          <w:color w:val="2D3B45"/>
+          <w:sz w:val="24"/>
+          <w:szCs w:val="24"/>
+        </w:rPr>
+        <w:br/>
+        <w:t>State_2011_certified_overall=h1b_data[np.logical_and(h1b_data['YEAR']==2011,h1b_d</w:t>
+      </w:r>
+      <w:r>
+        <w:rPr>
+          <w:rFonts w:cstheme="minorHAnsi"/>
+          <w:color w:val="2D3B45"/>
+          <w:sz w:val="24"/>
+          <w:szCs w:val="24"/>
+        </w:rPr>
+        <w:lastRenderedPageBreak/>
+        <w:t>ata['CASE_STATUS']=='CERTIFIED')]['State'].value_counts()</w:t>
+      </w:r>
+      <w:r>
+        <w:rPr>
+          <w:rFonts w:cstheme="minorHAnsi"/>
+          <w:color w:val="2D3B45"/>
+          <w:sz w:val="24"/>
+          <w:szCs w:val="24"/>
+        </w:rPr>
+        <w:br/>
+        <w:t>petitions_percentage_2011_overall=pd.Series(State_2011_certified_overall[State_2011_certified_overall.index.sort_values()]/State_2011_overall[State_2011_overall.index.sort_values()])</w:t>
+      </w:r>
+      <w:r>
+        <w:rPr>
+          <w:rFonts w:cstheme="minorHAnsi"/>
+          <w:color w:val="2D3B45"/>
+          <w:sz w:val="24"/>
+          <w:szCs w:val="24"/>
+        </w:rPr>
+        <w:br/>
+      </w:r>
+      <w:r>
+        <w:rPr>
+          <w:rFonts w:cstheme="minorHAnsi"/>
+          <w:b/>
+          <w:bCs/>
+          <w:color w:val="2D3B45"/>
+          <w:sz w:val="24"/>
+          <w:szCs w:val="24"/>
+        </w:rPr>
+        <w:br/>
+      </w:r>
+      <w:hyperlink r:id="rId23" w:tgtFrame="_blank" w:history="1">
+        <w:r>
+          <w:rPr>
+            <w:rStyle w:val="Hyperlink"/>
+            <w:rFonts w:cstheme="minorHAnsi"/>
+            <w:sz w:val="24"/>
+            <w:szCs w:val="24"/>
+          </w:rPr>
+          <w:t>Overall Certified percen</w:t>
+        </w:r>
+        <w:r>
+          <w:rPr>
+            <w:rStyle w:val="Hyperlink"/>
+            <w:rFonts w:cstheme="minorHAnsi"/>
+            <w:sz w:val="24"/>
+            <w:szCs w:val="24"/>
+          </w:rPr>
+          <w:t>t</w:t>
+        </w:r>
+        <w:r>
+          <w:rPr>
+            <w:rStyle w:val="Hyperlink"/>
+            <w:rFonts w:cstheme="minorHAnsi"/>
+            <w:sz w:val="24"/>
+            <w:szCs w:val="24"/>
+          </w:rPr>
+          <w:t>age 2011 &amp; 2012</w:t>
+        </w:r>
+        <w:r>
+          <w:rPr>
+            <w:rStyle w:val="screenreader-only"/>
+            <w:rFonts w:cstheme="minorHAnsi"/>
+            <w:color w:val="0000FF"/>
+            <w:sz w:val="24"/>
+            <w:szCs w:val="24"/>
+            <w:u w:val="single"/>
+            <w:bdr w:val="none" w:sz="0" w:space="0" w:color="auto" w:frame="1"/>
+          </w:rPr>
+          <w:t> (Links to an external site.)Links to an external site.</w:t>
+        </w:r>
+      </w:hyperlink>
+      <w:r>
+        <w:rPr>
+          <w:rFonts w:cstheme="minorHAnsi"/>
+          <w:color w:val="2D3B45"/>
+          <w:sz w:val="24"/>
+          <w:szCs w:val="24"/>
+        </w:rPr>
+        <w:br/>
+      </w:r>
+      <w:hyperlink r:id="rId24" w:tgtFrame="_blank" w:history="1">
+        <w:r>
+          <w:rPr>
+            <w:rStyle w:val="Hyperlink"/>
+            <w:rFonts w:cstheme="minorHAnsi"/>
+            <w:sz w:val="24"/>
+            <w:szCs w:val="24"/>
+          </w:rPr>
+          <w:t>Overall Certified percentage 2011 &amp; 2012</w:t>
+        </w:r>
+        <w:r>
+          <w:rPr>
+            <w:rStyle w:val="screenreader-only"/>
+            <w:rFonts w:cstheme="minorHAnsi"/>
+            <w:color w:val="0000FF"/>
+            <w:sz w:val="24"/>
+            <w:szCs w:val="24"/>
+            <w:u w:val="single"/>
+            <w:bdr w:val="none" w:sz="0" w:space="0" w:color="auto" w:frame="1"/>
+          </w:rPr>
+          <w:t> (Links to an external site.)Links to an external site.</w:t>
+        </w:r>
+      </w:hyperlink>
+      <w:r>
+        <w:rPr>
+          <w:rFonts w:cstheme="minorHAnsi"/>
+          <w:color w:val="2D3B45"/>
+          <w:sz w:val="24"/>
+          <w:szCs w:val="24"/>
+        </w:rPr>
+        <w:br/>
+      </w:r>
+      <w:hyperlink r:id="rId25" w:tgtFrame="_blank" w:history="1">
+        <w:r>
+          <w:rPr>
+            <w:rStyle w:val="Hyperlink"/>
+            <w:rFonts w:cstheme="minorHAnsi"/>
+            <w:sz w:val="24"/>
+            <w:szCs w:val="24"/>
+          </w:rPr>
+          <w:t>Overall Certified percentage 2011 &amp; 2012</w:t>
+        </w:r>
+        <w:r>
+          <w:rPr>
+            <w:rStyle w:val="screenreader-only"/>
+            <w:rFonts w:cstheme="minorHAnsi"/>
+            <w:color w:val="0000FF"/>
+            <w:sz w:val="24"/>
+            <w:szCs w:val="24"/>
+            <w:u w:val="single"/>
+            <w:bdr w:val="none" w:sz="0" w:space="0" w:color="auto" w:frame="1"/>
+          </w:rPr>
+          <w:t> (Links to an external site.)Links to an external site.</w:t>
+        </w:r>
+      </w:hyperlink>
+      <w:r>
+        <w:rPr>
+          <w:rFonts w:cstheme="minorHAnsi"/>
+          <w:color w:val="2D3B45"/>
+          <w:sz w:val="24"/>
+          <w:szCs w:val="24"/>
+        </w:rPr>
+        <w:br/>
+      </w:r>
+    </w:p>
+    <w:p>
+      <w:pPr>
+        <w:pStyle w:val="ListParagraph"/>
+        <w:shd w:val="clear" w:color="auto" w:fill="FFFFFF"/>
+        <w:spacing w:beforeAutospacing="1" w:after="240" w:line="240" w:lineRule="auto"/>
+        <w:rPr>
+          <w:rFonts w:cstheme="minorHAnsi"/>
+          <w:color w:val="2D3B45"/>
+          <w:sz w:val="24"/>
+          <w:szCs w:val="24"/>
+        </w:rPr>
+      </w:pPr>
+    </w:p>
+    <w:p>
+      <w:pPr>
+        <w:pStyle w:val="ListParagraph"/>
+        <w:numPr>
+          <w:ilvl w:val="0"/>
+          <w:numId w:val="2"/>
+        </w:numPr>
+        <w:shd w:val="clear" w:color="auto" w:fill="FFFFFF"/>
+        <w:spacing w:beforeAutospacing="1" w:after="240" w:line="240" w:lineRule="auto"/>
+        <w:rPr>
+          <w:rFonts w:cstheme="minorHAnsi"/>
+          <w:color w:val="2D3B45"/>
+          <w:sz w:val="24"/>
+          <w:szCs w:val="24"/>
+        </w:rPr>
+      </w:pPr>
+      <w:r>
+        <w:rPr>
+          <w:rStyle w:val="Strong"/>
+          <w:rFonts w:cstheme="minorHAnsi"/>
+          <w:color w:val="2D3B45"/>
+          <w:sz w:val="24"/>
+          <w:szCs w:val="24"/>
+        </w:rPr>
+        <w:t>Percentage of Certified petitions across years for top 10 states with most petitions.</w:t>
+      </w:r>
+      <w:r>
+        <w:rPr>
+          <w:rFonts w:cstheme="minorHAnsi"/>
+          <w:b/>
+          <w:bCs/>
+          <w:color w:val="2D3B45"/>
+          <w:sz w:val="24"/>
+          <w:szCs w:val="24"/>
+        </w:rPr>
+        <w:br/>
+      </w:r>
+      <w:r>
+        <w:rPr>
+          <w:rFonts w:cstheme="minorHAnsi"/>
+          <w:color w:val="2D3B45"/>
+          <w:sz w:val="24"/>
+          <w:szCs w:val="24"/>
+        </w:rPr>
+        <w:t xml:space="preserve">We now know the top 10 states with most no. of petitions. Take the count of total petitions of these states for every year (a). Take the count of certified petitions for every year(b).  Plot the graph by </w:t>
+      </w:r>
+      <w:proofErr w:type="spellStart"/>
+      <w:r>
+        <w:rPr>
+          <w:rFonts w:cstheme="minorHAnsi"/>
+          <w:color w:val="2D3B45"/>
+          <w:sz w:val="24"/>
+          <w:szCs w:val="24"/>
+        </w:rPr>
+        <w:t>deviding</w:t>
+      </w:r>
+      <w:proofErr w:type="spellEnd"/>
+      <w:r>
+        <w:rPr>
+          <w:rFonts w:cstheme="minorHAnsi"/>
+          <w:color w:val="2D3B45"/>
+          <w:sz w:val="24"/>
+          <w:szCs w:val="24"/>
+        </w:rPr>
+        <w:t xml:space="preserve"> these two entities (b/a) and multiply by 100. </w:t>
+      </w:r>
+      <w:r>
+        <w:rPr>
+          <w:rFonts w:cstheme="minorHAnsi"/>
+          <w:color w:val="2D3B45"/>
+          <w:sz w:val="24"/>
+          <w:szCs w:val="24"/>
+        </w:rPr>
+        <w:br/>
+      </w:r>
+      <w:r>
+        <w:rPr>
+          <w:rFonts w:cstheme="minorHAnsi"/>
+          <w:color w:val="2D3B45"/>
+          <w:sz w:val="24"/>
+          <w:szCs w:val="24"/>
+        </w:rPr>
+        <w:br/>
+        <w:t>state_data_2011=h1b_data[np.logical_and(h1b_data.State.isin(State_2011.index),h1b_data['YEAR']==2011)]</w:t>
+      </w:r>
+      <w:r>
+        <w:rPr>
+          <w:rFonts w:cstheme="minorHAnsi"/>
+          <w:color w:val="2D3B45"/>
+          <w:sz w:val="24"/>
+          <w:szCs w:val="24"/>
+        </w:rPr>
+        <w:br/>
+        <w:t>state_petitions_2011=state_data_2011['State'].</w:t>
+      </w:r>
+      <w:proofErr w:type="spellStart"/>
+      <w:r>
+        <w:rPr>
+          <w:rFonts w:cstheme="minorHAnsi"/>
+          <w:color w:val="2D3B45"/>
+          <w:sz w:val="24"/>
+          <w:szCs w:val="24"/>
+        </w:rPr>
+        <w:t>value_counts</w:t>
+      </w:r>
+      <w:proofErr w:type="spellEnd"/>
+      <w:r>
+        <w:rPr>
+          <w:rFonts w:cstheme="minorHAnsi"/>
+          <w:color w:val="2D3B45"/>
+          <w:sz w:val="24"/>
+          <w:szCs w:val="24"/>
+        </w:rPr>
+        <w:t>()</w:t>
+      </w:r>
+      <w:r>
+        <w:rPr>
+          <w:rFonts w:cstheme="minorHAnsi"/>
+          <w:color w:val="2D3B45"/>
+          <w:sz w:val="24"/>
+          <w:szCs w:val="24"/>
+        </w:rPr>
+        <w:br/>
+        <w:t>state_2011_certified=state_data_2011[state_data_2011['CASE_STATUS']=='CERTIFIED']['State'].value_counts()</w:t>
+      </w:r>
+      <w:r>
+        <w:rPr>
+          <w:rFonts w:cstheme="minorHAnsi"/>
+          <w:color w:val="2D3B45"/>
+          <w:sz w:val="24"/>
+          <w:szCs w:val="24"/>
+        </w:rPr>
+        <w:br/>
+        <w:t>petitions_percentage_2011=pd.Series(state_2011_certified[state_2011_certified.index.sort_values()]/state_petitions_2011[state_petitions_2011.index.sort_values()])</w:t>
+      </w:r>
+      <w:r>
+        <w:rPr>
+          <w:rFonts w:cstheme="minorHAnsi"/>
+          <w:b/>
+          <w:bCs/>
+          <w:color w:val="2D3B45"/>
+          <w:sz w:val="24"/>
+          <w:szCs w:val="24"/>
+        </w:rPr>
+        <w:br/>
+      </w:r>
+      <w:r>
+        <w:rPr>
+          <w:rFonts w:cstheme="minorHAnsi"/>
+          <w:b/>
+          <w:bCs/>
+          <w:color w:val="2D3B45"/>
+          <w:sz w:val="24"/>
+          <w:szCs w:val="24"/>
+        </w:rPr>
+        <w:br/>
+      </w:r>
+      <w:hyperlink r:id="rId26" w:tgtFrame="_blank" w:history="1">
+        <w:r>
+          <w:rPr>
+            <w:rStyle w:val="Hyperlink"/>
+            <w:rFonts w:cstheme="minorHAnsi"/>
+            <w:sz w:val="24"/>
+            <w:szCs w:val="24"/>
+          </w:rPr>
+          <w:t>Percentage Certified(top 10 states with max petitions) 2011 &amp; 2012</w:t>
+        </w:r>
+        <w:r>
+          <w:rPr>
+            <w:rStyle w:val="screenreader-only"/>
+            <w:rFonts w:cstheme="minorHAnsi"/>
+            <w:color w:val="0000FF"/>
+            <w:sz w:val="24"/>
+            <w:szCs w:val="24"/>
+            <w:u w:val="single"/>
+            <w:bdr w:val="none" w:sz="0" w:space="0" w:color="auto" w:frame="1"/>
+          </w:rPr>
+          <w:t> (Links to an external site.)Links to an external site.</w:t>
+        </w:r>
+      </w:hyperlink>
+      <w:r>
+        <w:rPr>
+          <w:rFonts w:cstheme="minorHAnsi"/>
+          <w:b/>
+          <w:bCs/>
+          <w:color w:val="2D3B45"/>
+          <w:sz w:val="24"/>
+          <w:szCs w:val="24"/>
+        </w:rPr>
+        <w:br/>
+      </w:r>
+      <w:hyperlink r:id="rId27" w:tgtFrame="_blank" w:history="1">
+        <w:r>
+          <w:rPr>
+            <w:rStyle w:val="Hyperlink"/>
+            <w:rFonts w:cstheme="minorHAnsi"/>
+            <w:sz w:val="24"/>
+            <w:szCs w:val="24"/>
+          </w:rPr>
+          <w:t>Percentage Certified(top 10 states with max petitions) 2013 &amp; 2014</w:t>
+        </w:r>
+        <w:r>
+          <w:rPr>
+            <w:rStyle w:val="screenreader-only"/>
+            <w:rFonts w:cstheme="minorHAnsi"/>
+            <w:color w:val="0000FF"/>
+            <w:sz w:val="24"/>
+            <w:szCs w:val="24"/>
+            <w:u w:val="single"/>
+            <w:bdr w:val="none" w:sz="0" w:space="0" w:color="auto" w:frame="1"/>
+          </w:rPr>
+          <w:t> (Links to an external site.)Links to an external site.</w:t>
+        </w:r>
+      </w:hyperlink>
+      <w:r>
+        <w:rPr>
+          <w:rFonts w:cstheme="minorHAnsi"/>
+          <w:color w:val="2D3B45"/>
+          <w:sz w:val="24"/>
+          <w:szCs w:val="24"/>
+        </w:rPr>
+        <w:br/>
+      </w:r>
+      <w:hyperlink r:id="rId28" w:tgtFrame="_blank" w:history="1">
+        <w:r>
+          <w:rPr>
+            <w:rStyle w:val="Hyperlink"/>
+            <w:rFonts w:cstheme="minorHAnsi"/>
+            <w:sz w:val="24"/>
+            <w:szCs w:val="24"/>
+          </w:rPr>
+          <w:t>Percentage Certified(top 10 states with max petitions) 2015 &amp; 2016</w:t>
+        </w:r>
+        <w:r>
+          <w:rPr>
+            <w:rStyle w:val="screenreader-only"/>
+            <w:rFonts w:cstheme="minorHAnsi"/>
+            <w:color w:val="0000FF"/>
+            <w:sz w:val="24"/>
+            <w:szCs w:val="24"/>
+            <w:u w:val="single"/>
+            <w:bdr w:val="none" w:sz="0" w:space="0" w:color="auto" w:frame="1"/>
+          </w:rPr>
+          <w:t> (Links to an external site.)Links to an external site.</w:t>
+        </w:r>
+      </w:hyperlink>
+    </w:p>
+    <w:p>
+      <w:pPr>
+        <w:pStyle w:val="ListParagraph"/>
+        <w:shd w:val="clear" w:color="auto" w:fill="FFFFFF"/>
+        <w:spacing w:beforeAutospacing="1" w:after="240" w:line="240" w:lineRule="auto"/>
+        <w:rPr>
+          <w:rFonts w:cstheme="minorHAnsi"/>
+          <w:color w:val="2D3B45"/>
+          <w:sz w:val="24"/>
+          <w:szCs w:val="24"/>
+        </w:rPr>
+      </w:pPr>
+      <w:bookmarkStart w:id="4" w:name="_GoBack"/>
+      <w:bookmarkEnd w:id="4"/>
+      <w:r>
+        <w:rPr>
+          <w:rFonts w:cstheme="minorHAnsi"/>
+          <w:color w:val="2D3B45"/>
+          <w:sz w:val="24"/>
+          <w:szCs w:val="24"/>
+        </w:rPr>
+        <w:br/>
+      </w:r>
+    </w:p>
+    <w:p>
+      <w:pPr>
+        <w:pStyle w:val="ListParagraph"/>
+        <w:numPr>
+          <w:ilvl w:val="0"/>
+          <w:numId w:val="2"/>
+        </w:numPr>
+        <w:shd w:val="clear" w:color="auto" w:fill="FFFFFF"/>
+        <w:spacing w:beforeAutospacing="1" w:after="240" w:line="240" w:lineRule="auto"/>
+        <w:rPr>
+          <w:rFonts w:cstheme="minorHAnsi"/>
+          <w:color w:val="2D3B45"/>
+          <w:sz w:val="24"/>
+          <w:szCs w:val="24"/>
+        </w:rPr>
+      </w:pPr>
+      <w:r>
+        <w:rPr>
+          <w:rStyle w:val="Strong"/>
+          <w:rFonts w:cstheme="minorHAnsi"/>
+          <w:color w:val="2D3B45"/>
+          <w:sz w:val="24"/>
+          <w:szCs w:val="24"/>
+        </w:rPr>
+        <w:t>Top 10 employers with most no. of petitions across years.</w:t>
+      </w:r>
+      <w:r>
+        <w:rPr>
+          <w:rFonts w:cstheme="minorHAnsi"/>
+          <w:color w:val="2D3B45"/>
+          <w:sz w:val="24"/>
+          <w:szCs w:val="24"/>
+        </w:rPr>
+        <w:br/>
+      </w:r>
+      <w:r>
+        <w:rPr>
+          <w:rFonts w:cstheme="minorHAnsi"/>
+          <w:color w:val="2D3B45"/>
+          <w:sz w:val="24"/>
+          <w:szCs w:val="24"/>
+        </w:rPr>
+        <w:br/>
+        <w:t xml:space="preserve">Take all the data for a </w:t>
+      </w:r>
+      <w:proofErr w:type="gramStart"/>
+      <w:r>
+        <w:rPr>
+          <w:rFonts w:cstheme="minorHAnsi"/>
+          <w:color w:val="2D3B45"/>
+          <w:sz w:val="24"/>
+          <w:szCs w:val="24"/>
+        </w:rPr>
+        <w:t>particular year</w:t>
+      </w:r>
+      <w:proofErr w:type="gramEnd"/>
+      <w:r>
+        <w:rPr>
+          <w:rFonts w:cstheme="minorHAnsi"/>
+          <w:color w:val="2D3B45"/>
+          <w:sz w:val="24"/>
+          <w:szCs w:val="24"/>
+        </w:rPr>
+        <w:t xml:space="preserve"> and select the top 10 employers with maximum petitions. Plot the graph using </w:t>
+      </w:r>
+      <w:proofErr w:type="spellStart"/>
+      <w:r>
+        <w:rPr>
+          <w:rFonts w:cstheme="minorHAnsi"/>
+          <w:color w:val="2D3B45"/>
+          <w:sz w:val="24"/>
+          <w:szCs w:val="24"/>
+        </w:rPr>
+        <w:t>iplot</w:t>
+      </w:r>
+      <w:proofErr w:type="spellEnd"/>
+      <w:r>
+        <w:rPr>
+          <w:rFonts w:cstheme="minorHAnsi"/>
+          <w:color w:val="2D3B45"/>
+          <w:sz w:val="24"/>
+          <w:szCs w:val="24"/>
+        </w:rPr>
+        <w:t>.</w:t>
+      </w:r>
+      <w:r>
+        <w:rPr>
+          <w:rFonts w:cstheme="minorHAnsi"/>
+          <w:color w:val="2D3B45"/>
+          <w:sz w:val="24"/>
+          <w:szCs w:val="24"/>
+        </w:rPr>
+        <w:br/>
+      </w:r>
+      <w:r>
+        <w:rPr>
+          <w:rFonts w:cstheme="minorHAnsi"/>
+          <w:color w:val="2D3B45"/>
+          <w:sz w:val="24"/>
+          <w:szCs w:val="24"/>
+        </w:rPr>
+        <w:br/>
+      </w:r>
+      <w:hyperlink r:id="rId29" w:tgtFrame="_blank" w:history="1">
+        <w:r>
+          <w:rPr>
+            <w:rStyle w:val="Hyperlink"/>
+            <w:rFonts w:cstheme="minorHAnsi"/>
+            <w:sz w:val="24"/>
+            <w:szCs w:val="24"/>
+          </w:rPr>
+          <w:t>2011 &amp; 2012</w:t>
+        </w:r>
+        <w:r>
+          <w:rPr>
+            <w:rStyle w:val="screenreader-only"/>
+            <w:rFonts w:cstheme="minorHAnsi"/>
+            <w:color w:val="0000FF"/>
+            <w:sz w:val="24"/>
+            <w:szCs w:val="24"/>
+            <w:u w:val="single"/>
+            <w:bdr w:val="none" w:sz="0" w:space="0" w:color="auto" w:frame="1"/>
+          </w:rPr>
+          <w:t> (Links to an external site.)Links to an external site.</w:t>
+        </w:r>
+      </w:hyperlink>
+      <w:r>
+        <w:rPr>
+          <w:rFonts w:cstheme="minorHAnsi"/>
+          <w:color w:val="2D3B45"/>
+          <w:sz w:val="24"/>
+          <w:szCs w:val="24"/>
+        </w:rPr>
+        <w:br/>
+      </w:r>
+      <w:hyperlink r:id="rId30" w:tgtFrame="_blank" w:history="1">
+        <w:r>
+          <w:rPr>
+            <w:rStyle w:val="Hyperlink"/>
+            <w:rFonts w:cstheme="minorHAnsi"/>
+            <w:sz w:val="24"/>
+            <w:szCs w:val="24"/>
+          </w:rPr>
+          <w:t>2013 &amp; 2014</w:t>
+        </w:r>
+        <w:r>
+          <w:rPr>
+            <w:rStyle w:val="screenreader-only"/>
+            <w:rFonts w:cstheme="minorHAnsi"/>
+            <w:color w:val="0000FF"/>
+            <w:sz w:val="24"/>
+            <w:szCs w:val="24"/>
+            <w:u w:val="single"/>
+            <w:bdr w:val="none" w:sz="0" w:space="0" w:color="auto" w:frame="1"/>
+          </w:rPr>
+          <w:t> (Links to an external site.)Links to an external site.</w:t>
+        </w:r>
+      </w:hyperlink>
+      <w:r>
+        <w:rPr>
+          <w:rFonts w:cstheme="minorHAnsi"/>
+          <w:color w:val="2D3B45"/>
+          <w:sz w:val="24"/>
+          <w:szCs w:val="24"/>
+        </w:rPr>
+        <w:br/>
+      </w:r>
+      <w:hyperlink r:id="rId31" w:tgtFrame="_blank" w:history="1">
+        <w:r>
+          <w:rPr>
+            <w:rStyle w:val="Hyperlink"/>
+            <w:rFonts w:cstheme="minorHAnsi"/>
+            <w:sz w:val="24"/>
+            <w:szCs w:val="24"/>
+          </w:rPr>
+          <w:t>2015 &amp; 2016</w:t>
+        </w:r>
+        <w:r>
+          <w:rPr>
+            <w:rStyle w:val="screenreader-only"/>
+            <w:rFonts w:cstheme="minorHAnsi"/>
+            <w:color w:val="0000FF"/>
+            <w:sz w:val="24"/>
+            <w:szCs w:val="24"/>
+            <w:u w:val="single"/>
+            <w:bdr w:val="none" w:sz="0" w:space="0" w:color="auto" w:frame="1"/>
+          </w:rPr>
+          <w:t> (Links to an external site.)Links to an external site.</w:t>
+        </w:r>
+      </w:hyperlink>
+      <w:r>
+        <w:rPr>
+          <w:rFonts w:cstheme="minorHAnsi"/>
+          <w:color w:val="2D3B45"/>
+          <w:sz w:val="24"/>
+          <w:szCs w:val="24"/>
+        </w:rPr>
+        <w:br/>
+      </w:r>
+    </w:p>
+    <w:p>
+      <w:pPr>
+        <w:pStyle w:val="ListParagraph"/>
+        <w:numPr>
+          <w:ilvl w:val="0"/>
+          <w:numId w:val="2"/>
+        </w:numPr>
+        <w:shd w:val="clear" w:color="auto" w:fill="FFFFFF"/>
+        <w:spacing w:beforeAutospacing="1" w:after="0" w:afterAutospacing="1" w:line="240" w:lineRule="auto"/>
+        <w:rPr>
+          <w:rFonts w:cstheme="minorHAnsi"/>
+          <w:color w:val="2D3B45"/>
+          <w:sz w:val="24"/>
+          <w:szCs w:val="24"/>
+        </w:rPr>
+      </w:pPr>
+      <w:r>
+        <w:rPr>
+          <w:rStyle w:val="Strong"/>
+          <w:rFonts w:cstheme="minorHAnsi"/>
+          <w:color w:val="2D3B45"/>
+          <w:sz w:val="24"/>
+          <w:szCs w:val="24"/>
+        </w:rPr>
+        <w:lastRenderedPageBreak/>
+        <w:t>Percentage of Certified petitions across years for top 10 employers with most petitions.</w:t>
+      </w:r>
+      <w:r>
+        <w:rPr>
+          <w:rFonts w:cstheme="minorHAnsi"/>
+          <w:b/>
+          <w:bCs/>
+          <w:color w:val="2D3B45"/>
+          <w:sz w:val="24"/>
+          <w:szCs w:val="24"/>
+        </w:rPr>
+        <w:br/>
+      </w:r>
+      <w:r>
+        <w:rPr>
+          <w:rFonts w:cstheme="minorHAnsi"/>
+          <w:b/>
+          <w:bCs/>
+          <w:color w:val="2D3B45"/>
+          <w:sz w:val="24"/>
+          <w:szCs w:val="24"/>
+        </w:rPr>
+        <w:br/>
+      </w:r>
+      <w:r>
+        <w:rPr>
+          <w:rFonts w:cstheme="minorHAnsi"/>
+          <w:color w:val="2D3B45"/>
+          <w:sz w:val="24"/>
+          <w:szCs w:val="24"/>
+        </w:rPr>
+        <w:t xml:space="preserve">We now know the top 10 employers with most no. of petitions. Take the count of total petitions of these employers for every year (a). Take the count of certified petitions for every year(b).  Plot the graph by </w:t>
+      </w:r>
+      <w:proofErr w:type="spellStart"/>
+      <w:r>
+        <w:rPr>
+          <w:rFonts w:cstheme="minorHAnsi"/>
+          <w:color w:val="2D3B45"/>
+          <w:sz w:val="24"/>
+          <w:szCs w:val="24"/>
+        </w:rPr>
+        <w:t>deviding</w:t>
+      </w:r>
+      <w:proofErr w:type="spellEnd"/>
+      <w:r>
+        <w:rPr>
+          <w:rFonts w:cstheme="minorHAnsi"/>
+          <w:color w:val="2D3B45"/>
+          <w:sz w:val="24"/>
+          <w:szCs w:val="24"/>
+        </w:rPr>
+        <w:t xml:space="preserve"> these two entities (b/a) and multiply by 100. </w:t>
+      </w:r>
+      <w:r>
+        <w:rPr>
+          <w:rFonts w:cstheme="minorHAnsi"/>
+          <w:color w:val="2D3B45"/>
+          <w:sz w:val="24"/>
+          <w:szCs w:val="24"/>
+        </w:rPr>
+        <w:br/>
+      </w:r>
+      <w:r>
+        <w:rPr>
+          <w:rFonts w:cstheme="minorHAnsi"/>
+          <w:color w:val="2D3B45"/>
+          <w:sz w:val="24"/>
+          <w:szCs w:val="24"/>
+        </w:rPr>
+        <w:br/>
+        <w:t>Employer_petitions_2011=h1b_data[h1b_data['YEAR']==2011]['EMPLOYER_NAME'].value_counts()[:10]</w:t>
+      </w:r>
+      <w:r>
+        <w:rPr>
+          <w:rFonts w:cstheme="minorHAnsi"/>
+          <w:color w:val="2D3B45"/>
+          <w:sz w:val="24"/>
+          <w:szCs w:val="24"/>
+        </w:rPr>
+        <w:br/>
+        <w:t>employer_data_2011=h1b_data[np.logical_and(h1b_data.EMPLOYER_NAME.isin(Employer_petitions_2011.index),h1b_data['YEAR']==2011)]</w:t>
+      </w:r>
+      <w:r>
+        <w:rPr>
+          <w:rFonts w:cstheme="minorHAnsi"/>
+          <w:color w:val="2D3B45"/>
+          <w:sz w:val="24"/>
+          <w:szCs w:val="24"/>
+        </w:rPr>
+        <w:br/>
+        <w:t>employer_petitions_2011=employer_data_2011['EMPLOYER_NAME'].value_counts()</w:t>
+      </w:r>
+      <w:r>
+        <w:rPr>
+          <w:rFonts w:cstheme="minorHAnsi"/>
+          <w:color w:val="2D3B45"/>
+          <w:sz w:val="24"/>
+          <w:szCs w:val="24"/>
+        </w:rPr>
+        <w:br/>
+        <w:t>employer_2011_certified=employer_data_2011[employer_data_2011['CASE_STATUS']=='CERTIFIED']['EMPLOYER_NAME'].value_counts()</w:t>
+      </w:r>
+      <w:r>
+        <w:rPr>
+          <w:rFonts w:cstheme="minorHAnsi"/>
+          <w:color w:val="2D3B45"/>
+          <w:sz w:val="24"/>
+          <w:szCs w:val="24"/>
+        </w:rPr>
+        <w:br/>
+        <w:t>employer_percentage_2011=pd.Series(employer_2011_certified[employer_2011_certified.index.sort_values()]/employer_petitions_2011[employer_petitions_2011.index.sort_values()])</w:t>
+      </w:r>
+      <w:r>
+        <w:rPr>
+          <w:rFonts w:cstheme="minorHAnsi"/>
+          <w:color w:val="2D3B45"/>
+          <w:sz w:val="24"/>
+          <w:szCs w:val="24"/>
+        </w:rPr>
+        <w:br/>
+      </w:r>
+      <w:r>
+        <w:rPr>
+          <w:rFonts w:cstheme="minorHAnsi"/>
+          <w:color w:val="2D3B45"/>
+          <w:sz w:val="24"/>
+          <w:szCs w:val="24"/>
+        </w:rPr>
+        <w:br/>
+      </w:r>
+      <w:hyperlink r:id="rId32" w:tgtFrame="_blank" w:history="1">
+        <w:r>
+          <w:rPr>
+            <w:rStyle w:val="Hyperlink"/>
+            <w:rFonts w:cstheme="minorHAnsi"/>
+            <w:sz w:val="24"/>
+            <w:szCs w:val="24"/>
+          </w:rPr>
+          <w:t>Percentage Certified(top 10 employers with max petitions) 2011 &amp; 2012</w:t>
+        </w:r>
+        <w:r>
+          <w:rPr>
+            <w:rStyle w:val="screenreader-only"/>
+            <w:rFonts w:cstheme="minorHAnsi"/>
+            <w:color w:val="0000FF"/>
+            <w:sz w:val="24"/>
+            <w:szCs w:val="24"/>
+            <w:u w:val="single"/>
+            <w:bdr w:val="none" w:sz="0" w:space="0" w:color="auto" w:frame="1"/>
+          </w:rPr>
+          <w:t> (Links to an external site.)Links to an external site.</w:t>
+        </w:r>
+      </w:hyperlink>
+      <w:r>
+        <w:rPr>
+          <w:rFonts w:cstheme="minorHAnsi"/>
+          <w:b/>
+          <w:bCs/>
+          <w:color w:val="2D3B45"/>
+          <w:sz w:val="24"/>
+          <w:szCs w:val="24"/>
+        </w:rPr>
+        <w:br/>
+      </w:r>
+      <w:hyperlink r:id="rId33" w:tgtFrame="_blank" w:history="1">
+        <w:r>
+          <w:rPr>
+            <w:rStyle w:val="Hyperlink"/>
+            <w:rFonts w:cstheme="minorHAnsi"/>
+            <w:sz w:val="24"/>
+            <w:szCs w:val="24"/>
+          </w:rPr>
+          <w:t>Percentage Certified(top 10 employers with max petitions) 2013 &amp; 2014</w:t>
+        </w:r>
+        <w:r>
+          <w:rPr>
+            <w:rStyle w:val="screenreader-only"/>
+            <w:rFonts w:cstheme="minorHAnsi"/>
+            <w:color w:val="0000FF"/>
+            <w:sz w:val="24"/>
+            <w:szCs w:val="24"/>
+            <w:u w:val="single"/>
+            <w:bdr w:val="none" w:sz="0" w:space="0" w:color="auto" w:frame="1"/>
+          </w:rPr>
+          <w:t> (Links to an external site.)Links to an external site.</w:t>
+        </w:r>
+      </w:hyperlink>
+      <w:r>
+        <w:rPr>
+          <w:rFonts w:cstheme="minorHAnsi"/>
+          <w:color w:val="2D3B45"/>
+          <w:sz w:val="24"/>
+          <w:szCs w:val="24"/>
+        </w:rPr>
+        <w:br/>
+      </w:r>
+      <w:hyperlink r:id="rId34" w:tgtFrame="_blank" w:history="1">
+        <w:r>
+          <w:rPr>
+            <w:rStyle w:val="Hyperlink"/>
+            <w:rFonts w:cstheme="minorHAnsi"/>
+            <w:sz w:val="24"/>
+            <w:szCs w:val="24"/>
+          </w:rPr>
+          <w:t>Percentage Certified(top 10 employers with max petitions) 2015 &amp; 2016</w:t>
+        </w:r>
+        <w:r>
+          <w:rPr>
+            <w:rStyle w:val="screenreader-only"/>
+            <w:rFonts w:cstheme="minorHAnsi"/>
+            <w:color w:val="0000FF"/>
+            <w:sz w:val="24"/>
+            <w:szCs w:val="24"/>
+            <w:u w:val="single"/>
+            <w:bdr w:val="none" w:sz="0" w:space="0" w:color="auto" w:frame="1"/>
+          </w:rPr>
+          <w:t> (Links to an external site.)Links to an external site.</w:t>
+        </w:r>
+      </w:hyperlink>
+    </w:p>
+    <w:p>
+      <w:pPr>
+        <w:pStyle w:val="ListParagraph"/>
+        <w:rPr>
+          <w:rFonts w:cstheme="minorHAnsi"/>
+          <w:b/>
+          <w:sz w:val="24"/>
+          <w:szCs w:val="24"/>
+          <w:lang w:val="en-IN"/>
+        </w:rPr>
+      </w:pPr>
+    </w:p>
     <w:sectPr>
       <w:pgSz w:w="12240" w:h="15840"/>
       <w:pgMar w:top="1440" w:right="1440" w:bottom="1440" w:left="1440" w:header="720" w:footer="720" w:gutter="0"/>
@@ -1221,6 +5118,371 @@
     </w:sectPr>
   </w:body>
 </w:document>
+</file>
+
+<file path=word/numbering.xml><?xml version="1.0" encoding="utf-8"?>
+<w:numbering xmlns:wpc="http://schemas.microsoft.com/office/word/2010/wordprocessingCanvas" xmlns:cx="http://schemas.microsoft.com/office/drawing/2014/chartex" xmlns:cx1="http://schemas.microsoft.com/office/drawing/2015/9/8/chartex" xmlns:cx2="http://schemas.microsoft.com/office/drawing/2015/10/21/chartex" xmlns:cx3="http://schemas.microsoft.com/office/drawing/2016/5/9/chartex" xmlns:cx4="http://schemas.microsoft.com/office/drawing/2016/5/10/chartex" xmlns:cx5="http://schemas.microsoft.com/office/drawing/2016/5/11/chartex" xmlns:cx6="http://schemas.microsoft.com/office/drawing/2016/5/12/chartex" xmlns:cx7="http://schemas.microsoft.com/office/drawing/2016/5/13/chartex" xmlns:cx8="http://schemas.microsoft.com/office/drawing/2016/5/14/chartex" xmlns:mc="http://schemas.openxmlformats.org/markup-compatibility/2006" xmlns:aink="http://schemas.microsoft.com/office/drawing/2016/ink" xmlns:am3d="http://schemas.microsoft.com/office/drawing/2017/model3d" xmlns:o="urn:schemas-microsoft-com:office:office" xmlns:r="http://schemas.openxmlformats.org/officeDocument/2006/relationships" xmlns:m="http://schemas.openxmlformats.org/officeDocument/2006/math" xmlns:v="urn:schemas-microsoft-com:vml" xmlns:wp14="http://schemas.microsoft.com/office/word/2010/wordprocessingDrawing" xmlns:wp="http://schemas.openxmlformats.org/drawingml/2006/wordprocessingDrawing" xmlns:w10="urn:schemas-microsoft-com:office:word" xmlns:w="http://schemas.openxmlformats.org/wordprocessingml/2006/main" xmlns:w14="http://schemas.microsoft.com/office/word/2010/wordml" xmlns:w15="http://schemas.microsoft.com/office/word/2012/wordml" xmlns:w16cid="http://schemas.microsoft.com/office/word/2016/wordml/cid" xmlns:w16se="http://schemas.microsoft.com/office/word/2015/wordml/symex" xmlns:wpg="http://schemas.microsoft.com/office/word/2010/wordprocessingGroup" xmlns:wpi="http://schemas.microsoft.com/office/word/2010/wordprocessingInk" xmlns:wne="http://schemas.microsoft.com/office/word/2006/wordml" xmlns:wps="http://schemas.microsoft.com/office/word/2010/wordprocessingShape" mc:Ignorable="w14 w15 w16se w16cid wp14">
+  <w:abstractNum w:abstractNumId="0" w15:restartNumberingAfterBreak="0">
+    <w:nsid w:val="0E440C15"/>
+    <w:multiLevelType w:val="multilevel"/>
+    <w:tmpl w:val="6B424444"/>
+    <w:lvl w:ilvl="0">
+      <w:start w:val="1"/>
+      <w:numFmt w:val="bullet"/>
+      <w:lvlText w:val=""/>
+      <w:lvlJc w:val="left"/>
+      <w:pPr>
+        <w:tabs>
+          <w:tab w:val="num" w:pos="720"/>
+        </w:tabs>
+        <w:ind w:left="720" w:hanging="360"/>
+      </w:pPr>
+      <w:rPr>
+        <w:rFonts w:ascii="Symbol" w:hAnsi="Symbol" w:hint="default"/>
+        <w:sz w:val="20"/>
+      </w:rPr>
+    </w:lvl>
+    <w:lvl w:ilvl="1" w:tentative="1">
+      <w:start w:val="1"/>
+      <w:numFmt w:val="bullet"/>
+      <w:lvlText w:val="o"/>
+      <w:lvlJc w:val="left"/>
+      <w:pPr>
+        <w:tabs>
+          <w:tab w:val="num" w:pos="1440"/>
+        </w:tabs>
+        <w:ind w:left="1440" w:hanging="360"/>
+      </w:pPr>
+      <w:rPr>
+        <w:rFonts w:ascii="Courier New" w:hAnsi="Courier New" w:hint="default"/>
+        <w:sz w:val="20"/>
+      </w:rPr>
+    </w:lvl>
+    <w:lvl w:ilvl="2" w:tentative="1">
+      <w:start w:val="1"/>
+      <w:numFmt w:val="bullet"/>
+      <w:lvlText w:val=""/>
+      <w:lvlJc w:val="left"/>
+      <w:pPr>
+        <w:tabs>
+          <w:tab w:val="num" w:pos="2160"/>
+        </w:tabs>
+        <w:ind w:left="2160" w:hanging="360"/>
+      </w:pPr>
+      <w:rPr>
+        <w:rFonts w:ascii="Wingdings" w:hAnsi="Wingdings" w:hint="default"/>
+        <w:sz w:val="20"/>
+      </w:rPr>
+    </w:lvl>
+    <w:lvl w:ilvl="3" w:tentative="1">
+      <w:start w:val="1"/>
+      <w:numFmt w:val="bullet"/>
+      <w:lvlText w:val=""/>
+      <w:lvlJc w:val="left"/>
+      <w:pPr>
+        <w:tabs>
+          <w:tab w:val="num" w:pos="2880"/>
+        </w:tabs>
+        <w:ind w:left="2880" w:hanging="360"/>
+      </w:pPr>
+      <w:rPr>
+        <w:rFonts w:ascii="Wingdings" w:hAnsi="Wingdings" w:hint="default"/>
+        <w:sz w:val="20"/>
+      </w:rPr>
+    </w:lvl>
+    <w:lvl w:ilvl="4" w:tentative="1">
+      <w:start w:val="1"/>
+      <w:numFmt w:val="bullet"/>
+      <w:lvlText w:val=""/>
+      <w:lvlJc w:val="left"/>
+      <w:pPr>
+        <w:tabs>
+          <w:tab w:val="num" w:pos="3600"/>
+        </w:tabs>
+        <w:ind w:left="3600" w:hanging="360"/>
+      </w:pPr>
+      <w:rPr>
+        <w:rFonts w:ascii="Wingdings" w:hAnsi="Wingdings" w:hint="default"/>
+        <w:sz w:val="20"/>
+      </w:rPr>
+    </w:lvl>
+    <w:lvl w:ilvl="5" w:tentative="1">
+      <w:start w:val="1"/>
+      <w:numFmt w:val="bullet"/>
+      <w:lvlText w:val=""/>
+      <w:lvlJc w:val="left"/>
+      <w:pPr>
+        <w:tabs>
+          <w:tab w:val="num" w:pos="4320"/>
+        </w:tabs>
+        <w:ind w:left="4320" w:hanging="360"/>
+      </w:pPr>
+      <w:rPr>
+        <w:rFonts w:ascii="Wingdings" w:hAnsi="Wingdings" w:hint="default"/>
+        <w:sz w:val="20"/>
+      </w:rPr>
+    </w:lvl>
+    <w:lvl w:ilvl="6" w:tentative="1">
+      <w:start w:val="1"/>
+      <w:numFmt w:val="bullet"/>
+      <w:lvlText w:val=""/>
+      <w:lvlJc w:val="left"/>
+      <w:pPr>
+        <w:tabs>
+          <w:tab w:val="num" w:pos="5040"/>
+        </w:tabs>
+        <w:ind w:left="5040" w:hanging="360"/>
+      </w:pPr>
+      <w:rPr>
+        <w:rFonts w:ascii="Wingdings" w:hAnsi="Wingdings" w:hint="default"/>
+        <w:sz w:val="20"/>
+      </w:rPr>
+    </w:lvl>
+    <w:lvl w:ilvl="7" w:tentative="1">
+      <w:start w:val="1"/>
+      <w:numFmt w:val="bullet"/>
+      <w:lvlText w:val=""/>
+      <w:lvlJc w:val="left"/>
+      <w:pPr>
+        <w:tabs>
+          <w:tab w:val="num" w:pos="5760"/>
+        </w:tabs>
+        <w:ind w:left="5760" w:hanging="360"/>
+      </w:pPr>
+      <w:rPr>
+        <w:rFonts w:ascii="Wingdings" w:hAnsi="Wingdings" w:hint="default"/>
+        <w:sz w:val="20"/>
+      </w:rPr>
+    </w:lvl>
+    <w:lvl w:ilvl="8" w:tentative="1">
+      <w:start w:val="1"/>
+      <w:numFmt w:val="bullet"/>
+      <w:lvlText w:val=""/>
+      <w:lvlJc w:val="left"/>
+      <w:pPr>
+        <w:tabs>
+          <w:tab w:val="num" w:pos="6480"/>
+        </w:tabs>
+        <w:ind w:left="6480" w:hanging="360"/>
+      </w:pPr>
+      <w:rPr>
+        <w:rFonts w:ascii="Wingdings" w:hAnsi="Wingdings" w:hint="default"/>
+        <w:sz w:val="20"/>
+      </w:rPr>
+    </w:lvl>
+  </w:abstractNum>
+  <w:abstractNum w:abstractNumId="1" w15:restartNumberingAfterBreak="0">
+    <w:nsid w:val="11AC1E33"/>
+    <w:multiLevelType w:val="hybridMultilevel"/>
+    <w:tmpl w:val="39EEF292"/>
+    <w:lvl w:ilvl="0" w:tplc="8792813A">
+      <w:start w:val="1"/>
+      <w:numFmt w:val="decimal"/>
+      <w:lvlText w:val="%1."/>
+      <w:lvlJc w:val="left"/>
+      <w:pPr>
+        <w:ind w:left="720" w:hanging="360"/>
+      </w:pPr>
+      <w:rPr>
+        <w:b/>
+      </w:rPr>
+    </w:lvl>
+    <w:lvl w:ilvl="1" w:tplc="40090019" w:tentative="1">
+      <w:start w:val="1"/>
+      <w:numFmt w:val="lowerLetter"/>
+      <w:lvlText w:val="%2."/>
+      <w:lvlJc w:val="left"/>
+      <w:pPr>
+        <w:ind w:left="1440" w:hanging="360"/>
+      </w:pPr>
+    </w:lvl>
+    <w:lvl w:ilvl="2" w:tplc="4009001B" w:tentative="1">
+      <w:start w:val="1"/>
+      <w:numFmt w:val="lowerRoman"/>
+      <w:lvlText w:val="%3."/>
+      <w:lvlJc w:val="right"/>
+      <w:pPr>
+        <w:ind w:left="2160" w:hanging="180"/>
+      </w:pPr>
+    </w:lvl>
+    <w:lvl w:ilvl="3" w:tplc="4009000F" w:tentative="1">
+      <w:start w:val="1"/>
+      <w:numFmt w:val="decimal"/>
+      <w:lvlText w:val="%4."/>
+      <w:lvlJc w:val="left"/>
+      <w:pPr>
+        <w:ind w:left="2880" w:hanging="360"/>
+      </w:pPr>
+    </w:lvl>
+    <w:lvl w:ilvl="4" w:tplc="40090019" w:tentative="1">
+      <w:start w:val="1"/>
+      <w:numFmt w:val="lowerLetter"/>
+      <w:lvlText w:val="%5."/>
+      <w:lvlJc w:val="left"/>
+      <w:pPr>
+        <w:ind w:left="3600" w:hanging="360"/>
+      </w:pPr>
+    </w:lvl>
+    <w:lvl w:ilvl="5" w:tplc="4009001B" w:tentative="1">
+      <w:start w:val="1"/>
+      <w:numFmt w:val="lowerRoman"/>
+      <w:lvlText w:val="%6."/>
+      <w:lvlJc w:val="right"/>
+      <w:pPr>
+        <w:ind w:left="4320" w:hanging="180"/>
+      </w:pPr>
+    </w:lvl>
+    <w:lvl w:ilvl="6" w:tplc="4009000F" w:tentative="1">
+      <w:start w:val="1"/>
+      <w:numFmt w:val="decimal"/>
+      <w:lvlText w:val="%7."/>
+      <w:lvlJc w:val="left"/>
+      <w:pPr>
+        <w:ind w:left="5040" w:hanging="360"/>
+      </w:pPr>
+    </w:lvl>
+    <w:lvl w:ilvl="7" w:tplc="40090019" w:tentative="1">
+      <w:start w:val="1"/>
+      <w:numFmt w:val="lowerLetter"/>
+      <w:lvlText w:val="%8."/>
+      <w:lvlJc w:val="left"/>
+      <w:pPr>
+        <w:ind w:left="5760" w:hanging="360"/>
+      </w:pPr>
+    </w:lvl>
+    <w:lvl w:ilvl="8" w:tplc="4009001B" w:tentative="1">
+      <w:start w:val="1"/>
+      <w:numFmt w:val="lowerRoman"/>
+      <w:lvlText w:val="%9."/>
+      <w:lvlJc w:val="right"/>
+      <w:pPr>
+        <w:ind w:left="6480" w:hanging="180"/>
+      </w:pPr>
+    </w:lvl>
+  </w:abstractNum>
+  <w:abstractNum w:abstractNumId="2" w15:restartNumberingAfterBreak="0">
+    <w:nsid w:val="47524BF0"/>
+    <w:multiLevelType w:val="multilevel"/>
+    <w:tmpl w:val="DF9AB8B6"/>
+    <w:lvl w:ilvl="0">
+      <w:start w:val="8"/>
+      <w:numFmt w:val="decimal"/>
+      <w:lvlText w:val="%1."/>
+      <w:lvlJc w:val="left"/>
+      <w:pPr>
+        <w:tabs>
+          <w:tab w:val="num" w:pos="720"/>
+        </w:tabs>
+        <w:ind w:left="720" w:hanging="360"/>
+      </w:pPr>
+    </w:lvl>
+    <w:lvl w:ilvl="1" w:tentative="1">
+      <w:start w:val="1"/>
+      <w:numFmt w:val="decimal"/>
+      <w:lvlText w:val="%2."/>
+      <w:lvlJc w:val="left"/>
+      <w:pPr>
+        <w:tabs>
+          <w:tab w:val="num" w:pos="1440"/>
+        </w:tabs>
+        <w:ind w:left="1440" w:hanging="360"/>
+      </w:pPr>
+    </w:lvl>
+    <w:lvl w:ilvl="2" w:tentative="1">
+      <w:start w:val="1"/>
+      <w:numFmt w:val="decimal"/>
+      <w:lvlText w:val="%3."/>
+      <w:lvlJc w:val="left"/>
+      <w:pPr>
+        <w:tabs>
+          <w:tab w:val="num" w:pos="2160"/>
+        </w:tabs>
+        <w:ind w:left="2160" w:hanging="360"/>
+      </w:pPr>
+    </w:lvl>
+    <w:lvl w:ilvl="3" w:tentative="1">
+      <w:start w:val="1"/>
+      <w:numFmt w:val="decimal"/>
+      <w:lvlText w:val="%4."/>
+      <w:lvlJc w:val="left"/>
+      <w:pPr>
+        <w:tabs>
+          <w:tab w:val="num" w:pos="2880"/>
+        </w:tabs>
+        <w:ind w:left="2880" w:hanging="360"/>
+      </w:pPr>
+    </w:lvl>
+    <w:lvl w:ilvl="4" w:tentative="1">
+      <w:start w:val="1"/>
+      <w:numFmt w:val="decimal"/>
+      <w:lvlText w:val="%5."/>
+      <w:lvlJc w:val="left"/>
+      <w:pPr>
+        <w:tabs>
+          <w:tab w:val="num" w:pos="3600"/>
+        </w:tabs>
+        <w:ind w:left="3600" w:hanging="360"/>
+      </w:pPr>
+    </w:lvl>
+    <w:lvl w:ilvl="5" w:tentative="1">
+      <w:start w:val="1"/>
+      <w:numFmt w:val="decimal"/>
+      <w:lvlText w:val="%6."/>
+      <w:lvlJc w:val="left"/>
+      <w:pPr>
+        <w:tabs>
+          <w:tab w:val="num" w:pos="4320"/>
+        </w:tabs>
+        <w:ind w:left="4320" w:hanging="360"/>
+      </w:pPr>
+    </w:lvl>
+    <w:lvl w:ilvl="6" w:tentative="1">
+      <w:start w:val="1"/>
+      <w:numFmt w:val="decimal"/>
+      <w:lvlText w:val="%7."/>
+      <w:lvlJc w:val="left"/>
+      <w:pPr>
+        <w:tabs>
+          <w:tab w:val="num" w:pos="5040"/>
+        </w:tabs>
+        <w:ind w:left="5040" w:hanging="360"/>
+      </w:pPr>
+    </w:lvl>
+    <w:lvl w:ilvl="7" w:tentative="1">
+      <w:start w:val="1"/>
+      <w:numFmt w:val="decimal"/>
+      <w:lvlText w:val="%8."/>
+      <w:lvlJc w:val="left"/>
+      <w:pPr>
+        <w:tabs>
+          <w:tab w:val="num" w:pos="5760"/>
+        </w:tabs>
+        <w:ind w:left="5760" w:hanging="360"/>
+      </w:pPr>
+    </w:lvl>
+    <w:lvl w:ilvl="8" w:tentative="1">
+      <w:start w:val="1"/>
+      <w:numFmt w:val="decimal"/>
+      <w:lvlText w:val="%9."/>
+      <w:lvlJc w:val="left"/>
+      <w:pPr>
+        <w:tabs>
+          <w:tab w:val="num" w:pos="6480"/>
+        </w:tabs>
+        <w:ind w:left="6480" w:hanging="360"/>
+      </w:pPr>
+    </w:lvl>
+  </w:abstractNum>
+  <w:num w:numId="1">
+    <w:abstractNumId w:val="0"/>
+  </w:num>
+  <w:num w:numId="2">
+    <w:abstractNumId w:val="1"/>
+  </w:num>
+  <w:num w:numId="3">
+    <w:abstractNumId w:val="2"/>
+  </w:num>
+</w:numbering>
 </file>
 
 <file path=word/styles.xml><?xml version="1.0" encoding="utf-8"?>
@@ -1704,6 +5966,79 @@
       <w:shd w:val="clear" w:color="auto" w:fill="E6E6E6"/>
     </w:rPr>
   </w:style>
+  <w:style w:type="paragraph" w:styleId="HTMLPreformatted">
+    <w:name w:val="HTML Preformatted"/>
+    <w:basedOn w:val="Normal"/>
+    <w:link w:val="HTMLPreformattedChar"/>
+    <w:uiPriority w:val="99"/>
+    <w:semiHidden/>
+    <w:unhideWhenUsed/>
+    <w:rsid w:val="00B932EA"/>
+    <w:pPr>
+      <w:tabs>
+        <w:tab w:val="left" w:pos="916"/>
+        <w:tab w:val="left" w:pos="1832"/>
+        <w:tab w:val="left" w:pos="2748"/>
+        <w:tab w:val="left" w:pos="3664"/>
+        <w:tab w:val="left" w:pos="4580"/>
+        <w:tab w:val="left" w:pos="5496"/>
+        <w:tab w:val="left" w:pos="6412"/>
+        <w:tab w:val="left" w:pos="7328"/>
+        <w:tab w:val="left" w:pos="8244"/>
+        <w:tab w:val="left" w:pos="9160"/>
+        <w:tab w:val="left" w:pos="10076"/>
+        <w:tab w:val="left" w:pos="10992"/>
+        <w:tab w:val="left" w:pos="11908"/>
+        <w:tab w:val="left" w:pos="12824"/>
+        <w:tab w:val="left" w:pos="13740"/>
+        <w:tab w:val="left" w:pos="14656"/>
+      </w:tabs>
+      <w:spacing w:after="0" w:line="240" w:lineRule="auto"/>
+    </w:pPr>
+    <w:rPr>
+      <w:rFonts w:ascii="Courier New" w:eastAsia="Times New Roman" w:hAnsi="Courier New" w:cs="Courier New"/>
+      <w:sz w:val="20"/>
+      <w:szCs w:val="20"/>
+      <w:lang w:val="en-IN" w:eastAsia="en-IN"/>
+    </w:rPr>
+  </w:style>
+  <w:style w:type="character" w:customStyle="1" w:styleId="HTMLPreformattedChar">
+    <w:name w:val="HTML Preformatted Char"/>
+    <w:basedOn w:val="DefaultParagraphFont"/>
+    <w:link w:val="HTMLPreformatted"/>
+    <w:uiPriority w:val="99"/>
+    <w:semiHidden/>
+    <w:rsid w:val="00B932EA"/>
+    <w:rPr>
+      <w:rFonts w:ascii="Courier New" w:eastAsia="Times New Roman" w:hAnsi="Courier New" w:cs="Courier New"/>
+      <w:sz w:val="20"/>
+      <w:szCs w:val="20"/>
+      <w:lang w:val="en-IN" w:eastAsia="en-IN"/>
+    </w:rPr>
+  </w:style>
+  <w:style w:type="paragraph" w:styleId="ListParagraph">
+    <w:name w:val="List Paragraph"/>
+    <w:basedOn w:val="Normal"/>
+    <w:uiPriority w:val="34"/>
+    <w:qFormat/>
+    <w:rsid w:val="008A0295"/>
+    <w:pPr>
+      <w:ind w:left="720"/>
+      <w:contextualSpacing/>
+    </w:pPr>
+  </w:style>
+  <w:style w:type="character" w:styleId="FollowedHyperlink">
+    <w:name w:val="FollowedHyperlink"/>
+    <w:basedOn w:val="DefaultParagraphFont"/>
+    <w:uiPriority w:val="99"/>
+    <w:semiHidden/>
+    <w:unhideWhenUsed/>
+    <w:rsid w:val="0024658D"/>
+    <w:rPr>
+      <w:color w:val="954F72" w:themeColor="followedHyperlink"/>
+      <w:u w:val="single"/>
+    </w:rPr>
+  </w:style>
 </w:styles>
 </file>
 

</xml_diff>